<commit_message>
Job:187.  Updated to reflect current plans. Split Basic xtUML Modeling into Requirements Clarification and Basic xtUML Modeling with the latter focused on executable modeling. Factored out the discussion of paper and pencil exercises and case study subject matter.
</commit_message>
<xml_diff>
--- a/doc-internal/notes/141_dts0101022089_training/xtUML-BridgePoint-Training.docx
+++ b/doc-internal/notes/141_dts0101022089_training/xtUML-BridgePoint-Training.docx
@@ -6,28 +6,13 @@
       <w:pPr>
         <w:pStyle w:val="Heading1"/>
       </w:pPr>
-      <w:proofErr w:type="spellStart"/>
-      <w:proofErr w:type="gramStart"/>
-      <w:r>
-        <w:t>xtUML</w:t>
-      </w:r>
-      <w:proofErr w:type="spellEnd"/>
-      <w:proofErr w:type="gramEnd"/>
-      <w:r>
-        <w:t xml:space="preserve"> / BridgePoint Training</w:t>
-      </w:r>
-    </w:p>
-    <w:p>
-      <w:r>
-        <w:t xml:space="preserve">Ericsson has expressed interest in a tailored approach to training engineers in the </w:t>
-      </w:r>
-      <w:proofErr w:type="spellStart"/>
-      <w:r>
-        <w:t>xtUML</w:t>
-      </w:r>
-      <w:proofErr w:type="spellEnd"/>
-      <w:r>
-        <w:t xml:space="preserve"> method and the use of the BridgePoint tool suite.  The audience and goals, along wi</w:t>
+      <w:r>
+        <w:t>xtUML / BridgePoint Training</w:t>
+      </w:r>
+    </w:p>
+    <w:p>
+      <w:r>
+        <w:t>Ericsson has expressed interest in a tailored approach to training engineers in the xtUML method and the use of the BridgePoint tool suite.  The audience and goals, along wi</w:t>
       </w:r>
       <w:r>
         <w:t>th an outline of each component of this</w:t>
@@ -86,23 +71,7 @@
     </w:p>
     <w:p>
       <w:r>
-        <w:t xml:space="preserve">In the 1980s and 1990s, Project Technology was very successful teaching the </w:t>
-      </w:r>
-      <w:proofErr w:type="spellStart"/>
-      <w:r>
-        <w:t>Shlaer</w:t>
-      </w:r>
-      <w:proofErr w:type="spellEnd"/>
-      <w:r>
-        <w:t xml:space="preserve">-Mellor predecessor to the </w:t>
-      </w:r>
-      <w:proofErr w:type="spellStart"/>
-      <w:r>
-        <w:t>xtUML</w:t>
-      </w:r>
-      <w:proofErr w:type="spellEnd"/>
-      <w:r>
-        <w:t xml:space="preserve"> method.  During this period the method was taught in three separate courses, each nominally four days in length.  The exercises were done with paper and pencil, so syntactic correctness and the ability to execute and automatically translate the resulting</w:t>
+        <w:t>In the 1980s and 1990s, Project Technology was very successful teaching the Shlaer-Mellor predecessor to the xtUML method.  During this period the method was taught in three separate courses, each nominally four days in length.  The exercises were done with paper and pencil, so syntactic correctness and the ability to execute and automatically translate the resulting</w:t>
       </w:r>
       <w:r>
         <w:t xml:space="preserve"> models were unimportant</w:t>
@@ -114,15 +83,7 @@
         <w:t xml:space="preserve"> learning</w:t>
       </w:r>
       <w:r>
-        <w:t xml:space="preserve"> proper use of the various modeling constructs and creating good abstractions.  The three four-day courses in this series were (translating S-M nomenclature to </w:t>
-      </w:r>
-      <w:proofErr w:type="spellStart"/>
-      <w:r>
-        <w:t>xtUML</w:t>
-      </w:r>
-      <w:proofErr w:type="spellEnd"/>
-      <w:r>
-        <w:t>):</w:t>
+        <w:t xml:space="preserve"> proper use of the various modeling constructs and creating good abstractions.  The three four-day courses in this series were (translating S-M nomenclature to xtUML):</w:t>
       </w:r>
     </w:p>
     <w:p>
@@ -171,15 +132,7 @@
     </w:p>
     <w:p>
       <w:r>
-        <w:t xml:space="preserve">Tool usage was taught during a separate three-day course, with the modeling course as a prerequisite.  </w:t>
-      </w:r>
-      <w:proofErr w:type="gramStart"/>
-      <w:r>
-        <w:t>“Eight days of training?!!!”</w:t>
-      </w:r>
-      <w:proofErr w:type="gramEnd"/>
-      <w:r>
-        <w:t xml:space="preserve">  “We simply cannot afford to have our engineers take off eight full days for training!!”  “</w:t>
+        <w:t>Tool usage was taught during a separate three-day course, with the modeling course as a prerequisite.  “Eight days of training?!!!”  “We simply cannot afford to have our engineers take off eight full days for training!!”  “</w:t>
       </w:r>
       <w:r>
         <w:t xml:space="preserve">The </w:t>
@@ -190,15 +143,7 @@
     </w:p>
     <w:p>
       <w:r>
-        <w:t xml:space="preserve">Eventually, market forces demanded a combined course that covered modeling and tool usage in less than a week.  The result is the current four-day course that attempts to cover what was in the past </w:t>
-      </w:r>
-      <w:proofErr w:type="gramStart"/>
-      <w:r>
-        <w:t>eleven</w:t>
-      </w:r>
-      <w:proofErr w:type="gramEnd"/>
-      <w:r>
-        <w:t xml:space="preserve"> days of material.</w:t>
+        <w:t>Eventually, market forces demanded a combined course that covered modeling and tool usage in less than a week.  The result is the current four-day course that attempts to cover what was in the past eleven days of material.</w:t>
       </w:r>
     </w:p>
     <w:p>
@@ -253,13 +198,36 @@
         <w:t>several</w:t>
       </w:r>
       <w:r>
-        <w:t xml:space="preserve"> components, each of which is a prerequisite for the on</w:t>
-      </w:r>
-      <w:r>
-        <w:t>e</w:t>
-      </w:r>
-      <w:r>
-        <w:t xml:space="preserve"> that follows it.  Each of these compon</w:t>
+        <w:t xml:space="preserve"> components, all of which share the following characteristics:</w:t>
+      </w:r>
+    </w:p>
+    <w:p>
+      <w:pPr>
+        <w:pStyle w:val="ListParagraph"/>
+        <w:numPr>
+          <w:ilvl w:val="0"/>
+          <w:numId w:val="10"/>
+        </w:numPr>
+      </w:pPr>
+      <w:r>
+        <w:t>May be delivered in an instructor-led or self-paced format</w:t>
+      </w:r>
+    </w:p>
+    <w:p>
+      <w:pPr>
+        <w:pStyle w:val="ListParagraph"/>
+        <w:numPr>
+          <w:ilvl w:val="0"/>
+          <w:numId w:val="10"/>
+        </w:numPr>
+      </w:pPr>
+      <w:r>
+        <w:t>Modularized, allowing the component to be delivered in two or more cohesive segments</w:t>
+      </w:r>
+    </w:p>
+    <w:p>
+      <w:r>
+        <w:t>Each of these compon</w:t>
       </w:r>
       <w:r>
         <w:t>ents is briefly described in a sub-section below.  The outline for the program is:</w:t>
@@ -286,7 +254,7 @@
         </w:numPr>
       </w:pPr>
       <w:r>
-        <w:t>Self-paced Tool Introduction (half day)</w:t>
+        <w:t>Tool Introduction (half day)</w:t>
       </w:r>
     </w:p>
     <w:p>
@@ -298,15 +266,7 @@
         </w:numPr>
       </w:pPr>
       <w:r>
-        <w:t xml:space="preserve">Basic </w:t>
-      </w:r>
-      <w:proofErr w:type="spellStart"/>
-      <w:r>
-        <w:t>xtUML</w:t>
-      </w:r>
-      <w:proofErr w:type="spellEnd"/>
-      <w:r>
-        <w:t xml:space="preserve"> Modeling (four days)</w:t>
+        <w:t>Requirements Clarification (two days)</w:t>
       </w:r>
     </w:p>
     <w:p>
@@ -318,7 +278,7 @@
         </w:numPr>
       </w:pPr>
       <w:r>
-        <w:t>Self-paced Tool Training (TBD)</w:t>
+        <w:t>Basic xtUML Modeling (four days)</w:t>
       </w:r>
     </w:p>
     <w:p>
@@ -330,7 +290,7 @@
         </w:numPr>
       </w:pPr>
       <w:r>
-        <w:t>Self-paced Completion of Case Study Model (TBD)</w:t>
+        <w:t>Tool Training (TBD)</w:t>
       </w:r>
     </w:p>
     <w:p>
@@ -342,15 +302,31 @@
         </w:numPr>
       </w:pPr>
       <w:r>
-        <w:t xml:space="preserve">Advanced </w:t>
-      </w:r>
-      <w:proofErr w:type="spellStart"/>
-      <w:r>
-        <w:t>xtUML</w:t>
-      </w:r>
-      <w:proofErr w:type="spellEnd"/>
-      <w:r>
-        <w:t xml:space="preserve"> Modeling (four days)</w:t>
+        <w:t>Completion of Case Study Model (TBD)</w:t>
+      </w:r>
+    </w:p>
+    <w:p>
+      <w:pPr>
+        <w:pStyle w:val="ListParagraph"/>
+        <w:numPr>
+          <w:ilvl w:val="0"/>
+          <w:numId w:val="9"/>
+        </w:numPr>
+      </w:pPr>
+      <w:r>
+        <w:t>Team Modeling Exercise (TBD)</w:t>
+      </w:r>
+    </w:p>
+    <w:p>
+      <w:pPr>
+        <w:pStyle w:val="ListParagraph"/>
+        <w:numPr>
+          <w:ilvl w:val="0"/>
+          <w:numId w:val="9"/>
+        </w:numPr>
+      </w:pPr>
+      <w:r>
+        <w:t>Advanced xtUML Modeling (four days)</w:t>
       </w:r>
     </w:p>
     <w:p>
@@ -358,6 +334,74 @@
         <w:pStyle w:val="Heading3"/>
       </w:pPr>
       <w:r>
+        <w:t>Modeling  and Tool Usage</w:t>
+      </w:r>
+    </w:p>
+    <w:p>
+      <w:r>
+        <w:t>Modeling is mostly about creating abstractions, and this process is quite different from using any particular tool to capture, maintain, and test these abstractions.  Learning to create good abstractions is often challenging, especially for programmers.  To avoid the distractions associated with learning a new tool, the exercises in all the modeling courses are completed using tools with which engineers are already familiar:  pencil and paper.</w:t>
+      </w:r>
+    </w:p>
+    <w:p>
+      <w:pPr>
+        <w:pStyle w:val="Heading3"/>
+      </w:pPr>
+      <w:r>
+        <w:t>Case Study Subject Matter</w:t>
+      </w:r>
+    </w:p>
+    <w:p>
+      <w:r>
+        <w:t>Learning by example is a useful approach for nearly all forms knowledge acquisition, and modeling is no exception.  Subject matter for examples employed by modeling courses must meet the following criteria:</w:t>
+      </w:r>
+    </w:p>
+    <w:p>
+      <w:pPr>
+        <w:pStyle w:val="ListParagraph"/>
+        <w:numPr>
+          <w:ilvl w:val="0"/>
+          <w:numId w:val="19"/>
+        </w:numPr>
+      </w:pPr>
+      <w:r>
+        <w:t xml:space="preserve">Easy to learn.  Since the focus of the course is modeling, the case study must be easy to learn for a broad spectrum of students.  </w:t>
+      </w:r>
+    </w:p>
+    <w:p>
+      <w:pPr>
+        <w:pStyle w:val="ListParagraph"/>
+        <w:numPr>
+          <w:ilvl w:val="0"/>
+          <w:numId w:val="19"/>
+        </w:numPr>
+      </w:pPr>
+      <w:r>
+        <w:t>Outside students’ expertise.  To avoid distracting discussions over the accuracy of the case study materials, it’s best to use an a</w:t>
+      </w:r>
+      <w:r>
+        <w:t>pplication that is outside the students’</w:t>
+      </w:r>
+      <w:r>
+        <w:t xml:space="preserve"> area of expertise.</w:t>
+      </w:r>
+    </w:p>
+    <w:p>
+      <w:pPr>
+        <w:pStyle w:val="ListParagraph"/>
+        <w:numPr>
+          <w:ilvl w:val="0"/>
+          <w:numId w:val="19"/>
+        </w:numPr>
+      </w:pPr>
+      <w:r>
+        <w:t>Tractable, but not simple.  So that something approximating a complete application can be understood by the students within the time constraints of the course, the case study must be tractable.  However, it must also be rich enough to support the teaching points for the course.</w:t>
+      </w:r>
+    </w:p>
+    <w:p>
+      <w:pPr>
+        <w:pStyle w:val="Heading3"/>
+      </w:pPr>
+      <w:r>
         <w:t>Motivational Discussion</w:t>
       </w:r>
     </w:p>
@@ -375,7 +419,11 @@
         <w:t xml:space="preserve">to </w:t>
       </w:r>
       <w:r>
-        <w:t>explore the need for a change and the rationale behind the new way of working.  Such an exploration is best done in full duplex, pr</w:t>
+        <w:t xml:space="preserve">explore the need for a change and the rationale behind the new way of working.  Such an exploration is best done in full </w:t>
+      </w:r>
+      <w:r>
+        <w:lastRenderedPageBreak/>
+        <w:t>duplex, pr</w:t>
       </w:r>
       <w:r>
         <w:t>eferably in person.  T</w:t>
@@ -384,15 +432,7 @@
         <w:t>his</w:t>
       </w:r>
       <w:r>
-        <w:t xml:space="preserve"> session leverages presentations, but it must not be a monologue in which the presenter does nothing more than </w:t>
-      </w:r>
-      <w:proofErr w:type="gramStart"/>
-      <w:r>
-        <w:t>dictate</w:t>
-      </w:r>
-      <w:proofErr w:type="gramEnd"/>
-      <w:r>
-        <w:t xml:space="preserve"> to the audience </w:t>
+        <w:t xml:space="preserve"> session leverages presentations, but it must not be a monologue in which the presenter does nothing more than dictate to the audience </w:t>
       </w:r>
       <w:r>
         <w:t>how things will be</w:t>
@@ -456,7 +496,7 @@
         <w:pStyle w:val="Heading3"/>
       </w:pPr>
       <w:r>
-        <w:t>Self-paced Tool Introduction</w:t>
+        <w:t>Tool Introduction</w:t>
       </w:r>
     </w:p>
     <w:p>
@@ -479,15 +519,19 @@
         <w:t xml:space="preserve"> the</w:t>
       </w:r>
       <w:r>
-        <w:t xml:space="preserve"> look and feel of the tool and </w:t>
-      </w:r>
-      <w:proofErr w:type="spellStart"/>
-      <w:r>
-        <w:t>xtUML</w:t>
-      </w:r>
-      <w:proofErr w:type="spellEnd"/>
-      <w:r>
-        <w:t xml:space="preserve"> models.  After completing this component the student clearly understands</w:t>
+        <w:t xml:space="preserve"> look and feel of</w:t>
+      </w:r>
+      <w:r>
+        <w:t xml:space="preserve"> both</w:t>
+      </w:r>
+      <w:r>
+        <w:t xml:space="preserve"> the tool and xtUML models.  After completing thi</w:t>
+      </w:r>
+      <w:r>
+        <w:t xml:space="preserve">s component the student </w:t>
+      </w:r>
+      <w:r>
+        <w:t>understands</w:t>
       </w:r>
       <w:r>
         <w:t>:</w:t>
@@ -514,15 +558,7 @@
         </w:numPr>
       </w:pPr>
       <w:r>
-        <w:t xml:space="preserve">That </w:t>
-      </w:r>
-      <w:proofErr w:type="spellStart"/>
-      <w:r>
-        <w:t>xtUML</w:t>
-      </w:r>
-      <w:proofErr w:type="spellEnd"/>
-      <w:r>
-        <w:t xml:space="preserve"> models c</w:t>
+        <w:t>That xtUML models c</w:t>
       </w:r>
       <w:r>
         <w:t>an be executed, tested, and debugged</w:t>
@@ -537,15 +573,7 @@
         </w:numPr>
       </w:pPr>
       <w:r>
-        <w:t xml:space="preserve">That </w:t>
-      </w:r>
-      <w:proofErr w:type="spellStart"/>
-      <w:r>
-        <w:t>xtUML</w:t>
-      </w:r>
-      <w:proofErr w:type="spellEnd"/>
-      <w:r>
-        <w:t xml:space="preserve"> models can</w:t>
+        <w:t>That xtUML models can</w:t>
       </w:r>
       <w:r>
         <w:t xml:space="preserve"> be compiled </w:t>
@@ -562,16 +590,218 @@
         <w:pStyle w:val="Heading3"/>
       </w:pPr>
       <w:r>
+        <w:t>Requirements Clarification</w:t>
+      </w:r>
+    </w:p>
+    <w:p>
+      <w:pPr>
+        <w:pStyle w:val="ListParagraph"/>
+        <w:numPr>
+          <w:ilvl w:val="0"/>
+          <w:numId w:val="18"/>
+        </w:numPr>
+      </w:pPr>
+      <w:r>
+        <w:t>Prerequisites:</w:t>
+      </w:r>
+    </w:p>
+    <w:p>
+      <w:pPr>
+        <w:pStyle w:val="ListParagraph"/>
+        <w:numPr>
+          <w:ilvl w:val="1"/>
+          <w:numId w:val="18"/>
+        </w:numPr>
+      </w:pPr>
+      <w:r>
+        <w:t>Motivational Discussion</w:t>
+      </w:r>
+    </w:p>
+    <w:p>
+      <w:pPr>
+        <w:pStyle w:val="ListParagraph"/>
+        <w:numPr>
+          <w:ilvl w:val="1"/>
+          <w:numId w:val="18"/>
+        </w:numPr>
+      </w:pPr>
+      <w:r>
+        <w:t>Tool Introduction</w:t>
+      </w:r>
+    </w:p>
+    <w:p>
+      <w:r>
+        <w:t xml:space="preserve">This </w:t>
+      </w:r>
+      <w:r>
+        <w:t xml:space="preserve">modeling </w:t>
+      </w:r>
+      <w:r>
+        <w:t xml:space="preserve">course arms the student with the skills necessary to clarify requirements expressed in a natural-language specification and </w:t>
+      </w:r>
+      <w:r>
+        <w:t xml:space="preserve">then </w:t>
+      </w:r>
+      <w:r>
+        <w:t>bridg</w:t>
+      </w:r>
+      <w:r>
+        <w:t>e the gap between that</w:t>
+      </w:r>
+      <w:r>
+        <w:t xml:space="preserve"> functional-decomposition of the system and a</w:t>
+      </w:r>
+      <w:r>
+        <w:t xml:space="preserve">n object-oriented model of it. </w:t>
+      </w:r>
+    </w:p>
+    <w:p>
+      <w:r>
+        <w:t>Upon completion of this component the student is capable of:</w:t>
+      </w:r>
+    </w:p>
+    <w:p>
+      <w:pPr>
+        <w:pStyle w:val="ListParagraph"/>
+        <w:numPr>
+          <w:ilvl w:val="0"/>
+          <w:numId w:val="18"/>
+        </w:numPr>
+      </w:pPr>
+      <w:r>
+        <w:t>Uncovering and resolving deficiencies, inconsistencies, and ambiguities within a natural-language requirements specification</w:t>
+      </w:r>
+    </w:p>
+    <w:p>
+      <w:pPr>
+        <w:pStyle w:val="ListParagraph"/>
+        <w:numPr>
+          <w:ilvl w:val="0"/>
+          <w:numId w:val="18"/>
+        </w:numPr>
+      </w:pPr>
+      <w:r>
+        <w:t>Specifying</w:t>
+      </w:r>
+      <w:r>
+        <w:t xml:space="preserve"> use cases </w:t>
+      </w:r>
+      <w:r>
+        <w:t>with pre/post-conditions</w:t>
+      </w:r>
+    </w:p>
+    <w:p>
+      <w:pPr>
+        <w:pStyle w:val="ListParagraph"/>
+        <w:numPr>
+          <w:ilvl w:val="0"/>
+          <w:numId w:val="18"/>
+        </w:numPr>
+      </w:pPr>
+      <w:r>
+        <w:t xml:space="preserve">Building an </w:t>
+      </w:r>
+      <w:r>
+        <w:t xml:space="preserve">activity </w:t>
+      </w:r>
+      <w:r>
+        <w:t>diagram for each use case</w:t>
+      </w:r>
+    </w:p>
+    <w:p>
+      <w:pPr>
+        <w:pStyle w:val="ListParagraph"/>
+        <w:numPr>
+          <w:ilvl w:val="0"/>
+          <w:numId w:val="18"/>
+        </w:numPr>
+      </w:pPr>
+      <w:r>
+        <w:t xml:space="preserve">Building a sequence diagram for each use case </w:t>
+      </w:r>
+    </w:p>
+    <w:p>
+      <w:pPr>
+        <w:pStyle w:val="Heading3"/>
+      </w:pPr>
+      <w:r>
+        <w:t>Basic xtUML Modeling</w:t>
+      </w:r>
+    </w:p>
+    <w:p>
+      <w:pPr>
+        <w:pStyle w:val="ListParagraph"/>
+        <w:keepNext/>
+        <w:numPr>
+          <w:ilvl w:val="0"/>
+          <w:numId w:val="5"/>
+        </w:numPr>
+      </w:pPr>
+      <w:r>
+        <w:t xml:space="preserve">Prerequisites:  </w:t>
+      </w:r>
+    </w:p>
+    <w:p>
+      <w:pPr>
+        <w:pStyle w:val="ListParagraph"/>
+        <w:keepNext/>
+        <w:numPr>
+          <w:ilvl w:val="1"/>
+          <w:numId w:val="5"/>
+        </w:numPr>
+      </w:pPr>
+      <w:r>
+        <w:t>Motivational Discussion</w:t>
+      </w:r>
+    </w:p>
+    <w:p>
+      <w:pPr>
+        <w:pStyle w:val="ListParagraph"/>
+        <w:numPr>
+          <w:ilvl w:val="1"/>
+          <w:numId w:val="5"/>
+        </w:numPr>
+      </w:pPr>
+      <w:r>
+        <w:t>Tool Introduction</w:t>
+      </w:r>
+    </w:p>
+    <w:p>
+      <w:pPr>
+        <w:pStyle w:val="ListParagraph"/>
+        <w:numPr>
+          <w:ilvl w:val="1"/>
+          <w:numId w:val="5"/>
+        </w:numPr>
+      </w:pPr>
+      <w:r>
+        <w:t>Requirements Clarification</w:t>
+      </w:r>
+    </w:p>
+    <w:p>
+      <w:r>
         <w:lastRenderedPageBreak/>
-        <w:t xml:space="preserve">Basic </w:t>
-      </w:r>
-      <w:proofErr w:type="spellStart"/>
-      <w:r>
-        <w:t>xtUML</w:t>
-      </w:r>
-      <w:proofErr w:type="spellEnd"/>
-      <w:r>
-        <w:t xml:space="preserve"> Modeling</w:t>
+        <w:t>With a focus on modeling</w:t>
+      </w:r>
+      <w:r>
+        <w:t>, this</w:t>
+      </w:r>
+      <w:r>
+        <w:t xml:space="preserve"> </w:t>
+      </w:r>
+      <w:r>
+        <w:t>course covers the xtUML method, teaching both the language of modeling and the techniques of object-oriented abstraction.</w:t>
+      </w:r>
+    </w:p>
+    <w:p>
+      <w:r>
+        <w:t xml:space="preserve">Upon completion of this component the student is capable of </w:t>
+      </w:r>
+      <w:r>
+        <w:t>building an</w:t>
+      </w:r>
+      <w:r>
+        <w:t xml:space="preserve"> xtUML model, given only a functional specification as input.  This includes:</w:t>
       </w:r>
     </w:p>
     <w:p>
@@ -583,15 +813,292 @@
         </w:numPr>
       </w:pPr>
       <w:r>
+        <w:t>Defining component structure and interfaces</w:t>
+      </w:r>
+    </w:p>
+    <w:p>
+      <w:pPr>
+        <w:pStyle w:val="ListParagraph"/>
+        <w:numPr>
+          <w:ilvl w:val="0"/>
+          <w:numId w:val="5"/>
+        </w:numPr>
+      </w:pPr>
+      <w:r>
+        <w:t>Building class and state models</w:t>
+      </w:r>
+    </w:p>
+    <w:p>
+      <w:pPr>
+        <w:pStyle w:val="ListParagraph"/>
+        <w:numPr>
+          <w:ilvl w:val="0"/>
+          <w:numId w:val="5"/>
+        </w:numPr>
+      </w:pPr>
+      <w:r>
+        <w:t>Writing action language</w:t>
+      </w:r>
+    </w:p>
+    <w:p>
+      <w:pPr>
+        <w:pStyle w:val="ListParagraph"/>
+        <w:numPr>
+          <w:ilvl w:val="0"/>
+          <w:numId w:val="5"/>
+        </w:numPr>
+      </w:pPr>
+      <w:r>
+        <w:t>Connecting models to externally-produced code</w:t>
+      </w:r>
+    </w:p>
+    <w:p>
+      <w:pPr>
+        <w:pStyle w:val="ListParagraph"/>
+        <w:numPr>
+          <w:ilvl w:val="0"/>
+          <w:numId w:val="5"/>
+        </w:numPr>
+      </w:pPr>
+      <w:r>
+        <w:t>Creating modelled test cases</w:t>
+      </w:r>
+    </w:p>
+    <w:p>
+      <w:r>
+        <w:t>Given limited time (four days) and the student’s finite capacity to absorb new concepts, this component necessarily omits a number of modeling constructs, idioms, and techniques.  However, the material covered in this component is sufficient for building working models.</w:t>
+      </w:r>
+    </w:p>
+    <w:p>
+      <w:pPr>
+        <w:pStyle w:val="Heading3"/>
+      </w:pPr>
+      <w:r>
+        <w:t>Tool Training</w:t>
+      </w:r>
+    </w:p>
+    <w:p>
+      <w:pPr>
+        <w:pStyle w:val="ListParagraph"/>
+        <w:numPr>
+          <w:ilvl w:val="0"/>
+          <w:numId w:val="4"/>
+        </w:numPr>
+      </w:pPr>
+      <w:r>
+        <w:t>Prerequisite</w:t>
+      </w:r>
+      <w:r>
+        <w:t>s</w:t>
+      </w:r>
+      <w:r>
+        <w:t xml:space="preserve">:  </w:t>
+      </w:r>
+    </w:p>
+    <w:p>
+      <w:pPr>
+        <w:pStyle w:val="ListParagraph"/>
+        <w:numPr>
+          <w:ilvl w:val="1"/>
+          <w:numId w:val="4"/>
+        </w:numPr>
+      </w:pPr>
+      <w:r>
+        <w:t>Motivational Discussion</w:t>
+      </w:r>
+    </w:p>
+    <w:p>
+      <w:pPr>
+        <w:pStyle w:val="ListParagraph"/>
+        <w:numPr>
+          <w:ilvl w:val="1"/>
+          <w:numId w:val="4"/>
+        </w:numPr>
+      </w:pPr>
+      <w:r>
+        <w:t>Tool Introduction</w:t>
+      </w:r>
+    </w:p>
+    <w:p>
+      <w:pPr>
+        <w:pStyle w:val="ListParagraph"/>
+        <w:numPr>
+          <w:ilvl w:val="1"/>
+          <w:numId w:val="4"/>
+        </w:numPr>
+      </w:pPr>
+      <w:r>
+        <w:t>Requirements Clarification</w:t>
+      </w:r>
+    </w:p>
+    <w:p>
+      <w:pPr>
+        <w:pStyle w:val="ListParagraph"/>
+        <w:numPr>
+          <w:ilvl w:val="1"/>
+          <w:numId w:val="4"/>
+        </w:numPr>
+      </w:pPr>
+      <w:r>
+        <w:t>Basic xtUML Modeling</w:t>
+      </w:r>
+    </w:p>
+    <w:p>
+      <w:r>
+        <w:t>With a solid foundation in xtUML modeling the next step in the training sequence is comprehensive to</w:t>
+      </w:r>
+      <w:r>
+        <w:t>ol training.  While this component provides a guided tutorial presenting all the tooling capabilities in a logical sequence along with a quiz for each section, it can also be used as an on-demand reference manual.</w:t>
+      </w:r>
+    </w:p>
+    <w:p>
+      <w:r>
+        <w:t xml:space="preserve">Upon completion of this component </w:t>
+      </w:r>
+      <w:r>
+        <w:t xml:space="preserve">the student understands the mechanics </w:t>
+      </w:r>
+      <w:r>
+        <w:t>of:</w:t>
+      </w:r>
+    </w:p>
+    <w:p>
+      <w:pPr>
+        <w:pStyle w:val="ListParagraph"/>
+        <w:numPr>
+          <w:ilvl w:val="0"/>
+          <w:numId w:val="3"/>
+        </w:numPr>
+      </w:pPr>
+      <w:r>
+        <w:t>Creating workspaces and projects</w:t>
+      </w:r>
+    </w:p>
+    <w:p>
+      <w:pPr>
+        <w:pStyle w:val="ListParagraph"/>
+        <w:numPr>
+          <w:ilvl w:val="0"/>
+          <w:numId w:val="3"/>
+        </w:numPr>
+      </w:pPr>
+      <w:r>
+        <w:t>Creating eve</w:t>
+      </w:r>
+      <w:r>
+        <w:t>ry type of model element and diagram</w:t>
+      </w:r>
+      <w:r>
+        <w:t xml:space="preserve"> supported by the xtUML editor</w:t>
+      </w:r>
+    </w:p>
+    <w:p>
+      <w:pPr>
+        <w:pStyle w:val="ListParagraph"/>
+        <w:numPr>
+          <w:ilvl w:val="0"/>
+          <w:numId w:val="3"/>
+        </w:numPr>
+      </w:pPr>
+      <w:r>
+        <w:t>Connecting models to externally produced code</w:t>
+      </w:r>
+    </w:p>
+    <w:p>
+      <w:pPr>
+        <w:pStyle w:val="ListParagraph"/>
+        <w:numPr>
+          <w:ilvl w:val="0"/>
+          <w:numId w:val="3"/>
+        </w:numPr>
+      </w:pPr>
+      <w:r>
+        <w:t>Leveraging</w:t>
+      </w:r>
+      <w:r>
+        <w:t xml:space="preserve"> version control and configuration management</w:t>
+      </w:r>
+    </w:p>
+    <w:p>
+      <w:pPr>
+        <w:pStyle w:val="ListParagraph"/>
+        <w:numPr>
+          <w:ilvl w:val="0"/>
+          <w:numId w:val="3"/>
+        </w:numPr>
+      </w:pPr>
+      <w:r>
+        <w:t>Comparing and merging branches</w:t>
+      </w:r>
+    </w:p>
+    <w:p>
+      <w:pPr>
+        <w:pStyle w:val="ListParagraph"/>
+        <w:numPr>
+          <w:ilvl w:val="0"/>
+          <w:numId w:val="3"/>
+        </w:numPr>
+      </w:pPr>
+      <w:r>
+        <w:t>Searching for model elements within a model</w:t>
+      </w:r>
+    </w:p>
+    <w:p>
+      <w:pPr>
+        <w:pStyle w:val="ListParagraph"/>
+        <w:numPr>
+          <w:ilvl w:val="0"/>
+          <w:numId w:val="3"/>
+        </w:numPr>
+      </w:pPr>
+      <w:r>
+        <w:t>Executing and debugging a model with Verifier</w:t>
+      </w:r>
+    </w:p>
+    <w:p>
+      <w:pPr>
+        <w:pStyle w:val="ListParagraph"/>
+        <w:numPr>
+          <w:ilvl w:val="0"/>
+          <w:numId w:val="3"/>
+        </w:numPr>
+      </w:pPr>
+      <w:r>
+        <w:t>Compiling a model and compiling and executing the resulting generated code</w:t>
+      </w:r>
+    </w:p>
+    <w:p>
+      <w:pPr>
+        <w:pStyle w:val="Heading3"/>
+      </w:pPr>
+      <w:r>
+        <w:lastRenderedPageBreak/>
+        <w:t>Completion of Case Study Mode</w:t>
+      </w:r>
+      <w:r>
+        <w:t>l</w:t>
+      </w:r>
+    </w:p>
+    <w:p>
+      <w:pPr>
+        <w:pStyle w:val="ListParagraph"/>
+        <w:keepNext/>
+        <w:numPr>
+          <w:ilvl w:val="0"/>
+          <w:numId w:val="4"/>
+        </w:numPr>
+      </w:pPr>
+      <w:r>
         <w:t xml:space="preserve">Prerequisites:  </w:t>
       </w:r>
     </w:p>
     <w:p>
       <w:pPr>
         <w:pStyle w:val="ListParagraph"/>
-        <w:numPr>
-          <w:ilvl w:val="1"/>
-          <w:numId w:val="5"/>
+        <w:keepNext/>
+        <w:numPr>
+          <w:ilvl w:val="1"/>
+          <w:numId w:val="4"/>
         </w:numPr>
       </w:pPr>
       <w:r>
@@ -601,162 +1108,1311 @@
     <w:p>
       <w:pPr>
         <w:pStyle w:val="ListParagraph"/>
-        <w:numPr>
-          <w:ilvl w:val="1"/>
-          <w:numId w:val="5"/>
-        </w:numPr>
-      </w:pPr>
-      <w:r>
-        <w:t>Self-paced Tool Introduction</w:t>
-      </w:r>
-    </w:p>
-    <w:p>
-      <w:r>
-        <w:t xml:space="preserve">With a focus on modeling this instructor-led course covers the </w:t>
-      </w:r>
-      <w:proofErr w:type="spellStart"/>
-      <w:r>
-        <w:t>xtUML</w:t>
-      </w:r>
-      <w:proofErr w:type="spellEnd"/>
-      <w:r>
-        <w:t xml:space="preserve"> method, teaching both the language of modeling and the techniques of object-oriented abstraction.</w:t>
-      </w:r>
-      <w:r>
-        <w:t xml:space="preserve">  Exercises are completed on paper to avoid the distractions </w:t>
-      </w:r>
-      <w:r>
-        <w:t xml:space="preserve">associated with the tooling.  </w:t>
-      </w:r>
-    </w:p>
-    <w:p>
-      <w:r>
-        <w:t xml:space="preserve">Upon completion of this component the student is capable of </w:t>
-      </w:r>
-      <w:r>
-        <w:t>building an</w:t>
+        <w:keepNext/>
+        <w:numPr>
+          <w:ilvl w:val="1"/>
+          <w:numId w:val="4"/>
+        </w:numPr>
+      </w:pPr>
+      <w:r>
+        <w:t>Tool Introduction</w:t>
+      </w:r>
+    </w:p>
+    <w:p>
+      <w:pPr>
+        <w:pStyle w:val="ListParagraph"/>
+        <w:keepNext/>
+        <w:numPr>
+          <w:ilvl w:val="1"/>
+          <w:numId w:val="4"/>
+        </w:numPr>
+      </w:pPr>
+      <w:r>
+        <w:t>Requirements Clarification</w:t>
+      </w:r>
+    </w:p>
+    <w:p>
+      <w:pPr>
+        <w:pStyle w:val="ListParagraph"/>
+        <w:keepNext/>
+        <w:numPr>
+          <w:ilvl w:val="1"/>
+          <w:numId w:val="4"/>
+        </w:numPr>
+      </w:pPr>
+      <w:r>
+        <w:t>Basic xtUML Modeling</w:t>
+      </w:r>
+    </w:p>
+    <w:p>
+      <w:pPr>
+        <w:pStyle w:val="ListParagraph"/>
+        <w:numPr>
+          <w:ilvl w:val="0"/>
+          <w:numId w:val="4"/>
+        </w:numPr>
+      </w:pPr>
+      <w:r>
+        <w:t xml:space="preserve">Co-requisite:  </w:t>
+      </w:r>
+      <w:r>
+        <w:t>Tool Training</w:t>
+      </w:r>
+    </w:p>
+    <w:p>
+      <w:r>
+        <w:t xml:space="preserve">This component includes no instruction </w:t>
+      </w:r>
+      <w:r>
+        <w:t xml:space="preserve">or guidance </w:t>
+      </w:r>
+      <w:r>
+        <w:t>but instead is an assignment.  The student is provided with a set of requirements for a particular application, most likely the same application used as a case study for the basic xtUML modeling course.  The student is then expected to do the following with BridgePoint:</w:t>
+      </w:r>
+    </w:p>
+    <w:p>
+      <w:pPr>
+        <w:pStyle w:val="ListParagraph"/>
+        <w:numPr>
+          <w:ilvl w:val="0"/>
+          <w:numId w:val="4"/>
+        </w:numPr>
+      </w:pPr>
+      <w:r>
+        <w:t xml:space="preserve">Build requirements clarification models (use case specifications and activity diagrams) for the </w:t>
+      </w:r>
+      <w:r>
+        <w:t>application</w:t>
+      </w:r>
+    </w:p>
+    <w:p>
+      <w:pPr>
+        <w:pStyle w:val="ListParagraph"/>
+        <w:numPr>
+          <w:ilvl w:val="0"/>
+          <w:numId w:val="4"/>
+        </w:numPr>
+      </w:pPr>
+      <w:r>
+        <w:t>B</w:t>
+      </w:r>
+      <w:r>
+        <w:t xml:space="preserve">uild a complete executable model of the application </w:t>
+      </w:r>
+    </w:p>
+    <w:p>
+      <w:pPr>
+        <w:pStyle w:val="ListParagraph"/>
+        <w:numPr>
+          <w:ilvl w:val="0"/>
+          <w:numId w:val="4"/>
+        </w:numPr>
+      </w:pPr>
+      <w:r>
+        <w:t>B</w:t>
+      </w:r>
+      <w:r>
+        <w:t>uild a modeled test suite to test and verify the application model</w:t>
+      </w:r>
+    </w:p>
+    <w:p>
+      <w:pPr>
+        <w:pStyle w:val="ListParagraph"/>
+        <w:numPr>
+          <w:ilvl w:val="0"/>
+          <w:numId w:val="4"/>
+        </w:numPr>
+      </w:pPr>
+      <w:r>
+        <w:t>D</w:t>
+      </w:r>
+      <w:r>
+        <w:t>ebug the model using Verifier</w:t>
+      </w:r>
+    </w:p>
+    <w:p>
+      <w:pPr>
+        <w:pStyle w:val="ListParagraph"/>
+        <w:numPr>
+          <w:ilvl w:val="0"/>
+          <w:numId w:val="4"/>
+        </w:numPr>
+      </w:pPr>
+      <w:r>
+        <w:t>G</w:t>
+      </w:r>
+      <w:r>
+        <w:t>enerate code for the application and test suite using a specified model compiler</w:t>
+      </w:r>
+    </w:p>
+    <w:p>
+      <w:pPr>
+        <w:pStyle w:val="ListParagraph"/>
+        <w:numPr>
+          <w:ilvl w:val="0"/>
+          <w:numId w:val="4"/>
+        </w:numPr>
+      </w:pPr>
+      <w:r>
+        <w:t>T</w:t>
+      </w:r>
+      <w:r>
+        <w:t xml:space="preserve">est and verify the generated code </w:t>
+      </w:r>
+    </w:p>
+    <w:p>
+      <w:pPr>
+        <w:pStyle w:val="Heading3"/>
+      </w:pPr>
+      <w:r>
+        <w:t>Team Modeling Exercise</w:t>
+      </w:r>
+    </w:p>
+    <w:p>
+      <w:pPr>
+        <w:pStyle w:val="ListParagraph"/>
+        <w:numPr>
+          <w:ilvl w:val="0"/>
+          <w:numId w:val="13"/>
+        </w:numPr>
+      </w:pPr>
+      <w:r>
+        <w:t>Prerequisites:</w:t>
+      </w:r>
+    </w:p>
+    <w:p>
+      <w:pPr>
+        <w:pStyle w:val="ListParagraph"/>
+        <w:numPr>
+          <w:ilvl w:val="1"/>
+          <w:numId w:val="13"/>
+        </w:numPr>
+      </w:pPr>
+      <w:r>
+        <w:t>Motivational Discussion</w:t>
+      </w:r>
+    </w:p>
+    <w:p>
+      <w:pPr>
+        <w:pStyle w:val="ListParagraph"/>
+        <w:numPr>
+          <w:ilvl w:val="1"/>
+          <w:numId w:val="13"/>
+        </w:numPr>
+      </w:pPr>
+      <w:r>
+        <w:t>Tool Introduction</w:t>
+      </w:r>
+    </w:p>
+    <w:p>
+      <w:pPr>
+        <w:pStyle w:val="ListParagraph"/>
+        <w:numPr>
+          <w:ilvl w:val="1"/>
+          <w:numId w:val="13"/>
+        </w:numPr>
+      </w:pPr>
+      <w:r>
+        <w:t>Requirements Clarification</w:t>
+      </w:r>
+    </w:p>
+    <w:p>
+      <w:pPr>
+        <w:pStyle w:val="ListParagraph"/>
+        <w:numPr>
+          <w:ilvl w:val="1"/>
+          <w:numId w:val="13"/>
+        </w:numPr>
+      </w:pPr>
+      <w:r>
+        <w:t>Basic xtUML Modeling</w:t>
+      </w:r>
+    </w:p>
+    <w:p>
+      <w:pPr>
+        <w:pStyle w:val="ListParagraph"/>
+        <w:numPr>
+          <w:ilvl w:val="1"/>
+          <w:numId w:val="13"/>
+        </w:numPr>
+      </w:pPr>
+      <w:r>
+        <w:t>Tool Training</w:t>
+      </w:r>
+    </w:p>
+    <w:p>
+      <w:pPr>
+        <w:pStyle w:val="ListParagraph"/>
+        <w:numPr>
+          <w:ilvl w:val="1"/>
+          <w:numId w:val="13"/>
+        </w:numPr>
+      </w:pPr>
+      <w:r>
+        <w:t>Completion of Case Study Model</w:t>
+      </w:r>
+    </w:p>
+    <w:p>
+      <w:r>
+        <w:t>This component emphasizes the value of modeling in small teams of two to four engineers each.  Using an industry-specific example (telecom for Ericsson), the students complete the following activities:</w:t>
+      </w:r>
+    </w:p>
+    <w:p>
+      <w:pPr>
+        <w:pStyle w:val="ListParagraph"/>
+        <w:numPr>
+          <w:ilvl w:val="0"/>
+          <w:numId w:val="11"/>
+        </w:numPr>
+      </w:pPr>
+      <w:r>
+        <w:t>Divide the system into components and subsystems</w:t>
+      </w:r>
+    </w:p>
+    <w:p>
+      <w:pPr>
+        <w:pStyle w:val="ListParagraph"/>
+        <w:numPr>
+          <w:ilvl w:val="0"/>
+          <w:numId w:val="11"/>
+        </w:numPr>
+      </w:pPr>
+      <w:r>
+        <w:t xml:space="preserve">Assign portions of </w:t>
+      </w:r>
+      <w:r>
+        <w:t xml:space="preserve">the </w:t>
+      </w:r>
+      <w:r>
+        <w:t>model to teams for development</w:t>
+      </w:r>
+    </w:p>
+    <w:p>
+      <w:pPr>
+        <w:pStyle w:val="ListParagraph"/>
+        <w:numPr>
+          <w:ilvl w:val="0"/>
+          <w:numId w:val="11"/>
+        </w:numPr>
+      </w:pPr>
+      <w:r>
+        <w:t>Negotiate interfaces</w:t>
+      </w:r>
+      <w:r>
+        <w:t xml:space="preserve"> among teams</w:t>
+      </w:r>
+    </w:p>
+    <w:p>
+      <w:pPr>
+        <w:pStyle w:val="ListParagraph"/>
+        <w:numPr>
+          <w:ilvl w:val="0"/>
+          <w:numId w:val="11"/>
+        </w:numPr>
+      </w:pPr>
+      <w:r>
+        <w:t>Build class, state, and action models</w:t>
+      </w:r>
+      <w:r>
+        <w:t xml:space="preserve"> within small</w:t>
+      </w:r>
+      <w:r>
+        <w:t xml:space="preserve"> team</w:t>
+      </w:r>
+      <w:r>
+        <w:t>s</w:t>
+      </w:r>
+    </w:p>
+    <w:p>
+      <w:pPr>
+        <w:pStyle w:val="ListParagraph"/>
+        <w:numPr>
+          <w:ilvl w:val="0"/>
+          <w:numId w:val="11"/>
+        </w:numPr>
+      </w:pPr>
+      <w:r>
+        <w:t>Unit testing</w:t>
+      </w:r>
+      <w:r>
+        <w:t xml:space="preserve"> within small teams</w:t>
+      </w:r>
+    </w:p>
+    <w:p>
+      <w:pPr>
+        <w:pStyle w:val="ListParagraph"/>
+        <w:numPr>
+          <w:ilvl w:val="0"/>
+          <w:numId w:val="11"/>
+        </w:numPr>
+      </w:pPr>
+      <w:r>
+        <w:t>Integration testing</w:t>
+      </w:r>
+      <w:r>
+        <w:t xml:space="preserve"> among teams</w:t>
+      </w:r>
+    </w:p>
+    <w:p>
+      <w:pPr>
+        <w:pStyle w:val="Heading3"/>
+      </w:pPr>
+      <w:r>
+        <w:lastRenderedPageBreak/>
+        <w:t>Advanced xtUML Modeling</w:t>
+      </w:r>
+    </w:p>
+    <w:p>
+      <w:pPr>
+        <w:pStyle w:val="ListParagraph"/>
+        <w:keepNext/>
+        <w:numPr>
+          <w:ilvl w:val="0"/>
+          <w:numId w:val="6"/>
+        </w:numPr>
+      </w:pPr>
+      <w:r>
+        <w:t xml:space="preserve">Prerequisites:  </w:t>
+      </w:r>
+    </w:p>
+    <w:p>
+      <w:pPr>
+        <w:pStyle w:val="ListParagraph"/>
+        <w:keepNext/>
+        <w:numPr>
+          <w:ilvl w:val="1"/>
+          <w:numId w:val="6"/>
+        </w:numPr>
+      </w:pPr>
+      <w:r>
+        <w:t>Motivational Discussion</w:t>
+      </w:r>
+    </w:p>
+    <w:p>
+      <w:pPr>
+        <w:pStyle w:val="ListParagraph"/>
+        <w:keepNext/>
+        <w:numPr>
+          <w:ilvl w:val="1"/>
+          <w:numId w:val="6"/>
+        </w:numPr>
+      </w:pPr>
+      <w:r>
+        <w:t>Tool Introduction</w:t>
+      </w:r>
+    </w:p>
+    <w:p>
+      <w:pPr>
+        <w:pStyle w:val="ListParagraph"/>
+        <w:keepNext/>
+        <w:numPr>
+          <w:ilvl w:val="1"/>
+          <w:numId w:val="6"/>
+        </w:numPr>
+      </w:pPr>
+      <w:r>
+        <w:t>Requirements Clarification</w:t>
+      </w:r>
+    </w:p>
+    <w:p>
+      <w:pPr>
+        <w:pStyle w:val="ListParagraph"/>
+        <w:keepNext/>
+        <w:numPr>
+          <w:ilvl w:val="1"/>
+          <w:numId w:val="6"/>
+        </w:numPr>
+      </w:pPr>
+      <w:r>
+        <w:t>Basic xtUML Modeling</w:t>
+      </w:r>
+    </w:p>
+    <w:p>
+      <w:pPr>
+        <w:pStyle w:val="ListParagraph"/>
+        <w:keepNext/>
+        <w:numPr>
+          <w:ilvl w:val="1"/>
+          <w:numId w:val="6"/>
+        </w:numPr>
+      </w:pPr>
+      <w:r>
+        <w:t>Tool Training</w:t>
+      </w:r>
+    </w:p>
+    <w:p>
+      <w:pPr>
+        <w:pStyle w:val="ListParagraph"/>
+        <w:numPr>
+          <w:ilvl w:val="1"/>
+          <w:numId w:val="6"/>
+        </w:numPr>
+      </w:pPr>
+      <w:r>
+        <w:t>Completion of Case Study Model</w:t>
+      </w:r>
+    </w:p>
+    <w:p>
+      <w:r>
+        <w:t>This</w:t>
       </w:r>
       <w:r>
         <w:t xml:space="preserve"> </w:t>
       </w:r>
-      <w:proofErr w:type="spellStart"/>
-      <w:r>
-        <w:t>xtUML</w:t>
-      </w:r>
-      <w:proofErr w:type="spellEnd"/>
-      <w:r>
-        <w:t xml:space="preserve"> model, given only a functional specification as input.  This includes:</w:t>
-      </w:r>
-    </w:p>
-    <w:p>
-      <w:pPr>
-        <w:pStyle w:val="ListParagraph"/>
-        <w:numPr>
-          <w:ilvl w:val="0"/>
-          <w:numId w:val="5"/>
-        </w:numPr>
-      </w:pPr>
-      <w:r>
-        <w:t>Defining use cases and activity diagrams to clarify requirements</w:t>
-      </w:r>
-    </w:p>
-    <w:p>
-      <w:pPr>
-        <w:pStyle w:val="ListParagraph"/>
-        <w:numPr>
-          <w:ilvl w:val="0"/>
-          <w:numId w:val="5"/>
-        </w:numPr>
-      </w:pPr>
-      <w:r>
-        <w:t>Defining component structure and interfaces</w:t>
-      </w:r>
-    </w:p>
-    <w:p>
-      <w:pPr>
-        <w:pStyle w:val="ListParagraph"/>
-        <w:numPr>
-          <w:ilvl w:val="0"/>
-          <w:numId w:val="5"/>
-        </w:numPr>
-      </w:pPr>
-      <w:r>
-        <w:t>Building class and state models</w:t>
-      </w:r>
-    </w:p>
-    <w:p>
-      <w:pPr>
-        <w:pStyle w:val="ListParagraph"/>
-        <w:numPr>
-          <w:ilvl w:val="0"/>
-          <w:numId w:val="5"/>
-        </w:numPr>
-      </w:pPr>
-      <w:r>
-        <w:t>Writing action language</w:t>
-      </w:r>
-    </w:p>
-    <w:p>
-      <w:pPr>
-        <w:pStyle w:val="ListParagraph"/>
-        <w:numPr>
-          <w:ilvl w:val="0"/>
-          <w:numId w:val="5"/>
-        </w:numPr>
-      </w:pPr>
-      <w:r>
-        <w:t>Connecting models to externally-produced code</w:t>
-      </w:r>
-    </w:p>
-    <w:p>
-      <w:pPr>
-        <w:pStyle w:val="ListParagraph"/>
-        <w:numPr>
-          <w:ilvl w:val="0"/>
-          <w:numId w:val="5"/>
-        </w:numPr>
-      </w:pPr>
-      <w:r>
-        <w:t>Creating modelled test cases</w:t>
-      </w:r>
-    </w:p>
-    <w:p>
-      <w:r>
-        <w:t>Given limited time (four days) and the student’s finite capacity to absorb new concepts, this component necessarily omits a number of modeling constructs, idioms, and techniques.  However, the material covered in this component is sufficient for building working models.</w:t>
-      </w:r>
-    </w:p>
-    <w:p>
-      <w:pPr>
-        <w:pStyle w:val="Heading3"/>
-      </w:pPr>
-      <w:r>
-        <w:t>Self-paced Tool Training</w:t>
-      </w:r>
-    </w:p>
-    <w:p>
-      <w:pPr>
-        <w:pStyle w:val="ListParagraph"/>
-        <w:numPr>
-          <w:ilvl w:val="0"/>
-          <w:numId w:val="4"/>
-        </w:numPr>
-      </w:pPr>
-      <w:r>
-        <w:t>Prerequisite</w:t>
-      </w:r>
-      <w:r>
-        <w:t>s</w:t>
-      </w:r>
-      <w:r>
-        <w:t xml:space="preserve">:  </w:t>
-      </w:r>
-    </w:p>
-    <w:p>
-      <w:pPr>
-        <w:pStyle w:val="ListParagraph"/>
-        <w:numPr>
-          <w:ilvl w:val="1"/>
-          <w:numId w:val="4"/>
+      <w:r>
+        <w:t xml:space="preserve">course covers </w:t>
+      </w:r>
+      <w:r>
+        <w:t xml:space="preserve">all </w:t>
+      </w:r>
+      <w:r>
+        <w:t>the modeling constructs,</w:t>
+      </w:r>
+      <w:r>
+        <w:t xml:space="preserve"> and several</w:t>
+      </w:r>
+      <w:r>
+        <w:t xml:space="preserve"> idioms and techniques omitted from the basic modeling course while focusing on the </w:t>
+      </w:r>
+      <w:r>
+        <w:t>creation</w:t>
+      </w:r>
+      <w:r>
+        <w:t xml:space="preserve"> of good abstractions</w:t>
+      </w:r>
+      <w:r>
+        <w:t>.  With a goal of teaching students to build models that are easy to understand, extend, and maintain, upon completion of this component each student:</w:t>
+      </w:r>
+    </w:p>
+    <w:p>
+      <w:pPr>
+        <w:pStyle w:val="ListParagraph"/>
+        <w:numPr>
+          <w:ilvl w:val="0"/>
+          <w:numId w:val="6"/>
+        </w:numPr>
+      </w:pPr>
+      <w:r>
+        <w:t>Knows all of the modeling constructs available in the xtUML method</w:t>
+      </w:r>
+    </w:p>
+    <w:p>
+      <w:pPr>
+        <w:pStyle w:val="ListParagraph"/>
+        <w:numPr>
+          <w:ilvl w:val="0"/>
+          <w:numId w:val="6"/>
+        </w:numPr>
+      </w:pPr>
+      <w:r>
+        <w:t>Has been exposed to the most useful idioms and patterns</w:t>
+      </w:r>
+    </w:p>
+    <w:p>
+      <w:pPr>
+        <w:pStyle w:val="ListParagraph"/>
+        <w:numPr>
+          <w:ilvl w:val="0"/>
+          <w:numId w:val="6"/>
+        </w:numPr>
+      </w:pPr>
+      <w:r>
+        <w:t>Understands the range of abstraction levels available</w:t>
+      </w:r>
+    </w:p>
+    <w:p>
+      <w:pPr>
+        <w:pStyle w:val="ListParagraph"/>
+        <w:numPr>
+          <w:ilvl w:val="0"/>
+          <w:numId w:val="6"/>
+        </w:numPr>
+      </w:pPr>
+      <w:r>
+        <w:t>Can evaluate models along several dimensions including:</w:t>
+      </w:r>
+    </w:p>
+    <w:p>
+      <w:pPr>
+        <w:pStyle w:val="ListParagraph"/>
+        <w:numPr>
+          <w:ilvl w:val="1"/>
+          <w:numId w:val="6"/>
+        </w:numPr>
+      </w:pPr>
+      <w:r>
+        <w:t>Accuracy of the abstraction</w:t>
+      </w:r>
+    </w:p>
+    <w:p>
+      <w:pPr>
+        <w:pStyle w:val="ListParagraph"/>
+        <w:numPr>
+          <w:ilvl w:val="1"/>
+          <w:numId w:val="6"/>
+        </w:numPr>
+      </w:pPr>
+      <w:r>
+        <w:t xml:space="preserve">Understandability </w:t>
+      </w:r>
+    </w:p>
+    <w:p>
+      <w:pPr>
+        <w:pStyle w:val="ListParagraph"/>
+        <w:numPr>
+          <w:ilvl w:val="1"/>
+          <w:numId w:val="6"/>
+        </w:numPr>
+      </w:pPr>
+      <w:r>
+        <w:t>Level of abstraction</w:t>
+      </w:r>
+    </w:p>
+    <w:p>
+      <w:pPr>
+        <w:pStyle w:val="ListParagraph"/>
+        <w:numPr>
+          <w:ilvl w:val="1"/>
+          <w:numId w:val="6"/>
+        </w:numPr>
+      </w:pPr>
+      <w:r>
+        <w:t xml:space="preserve">Degree of invariance </w:t>
+      </w:r>
+    </w:p>
+    <w:p>
+      <w:pPr>
+        <w:pStyle w:val="ListParagraph"/>
+        <w:numPr>
+          <w:ilvl w:val="1"/>
+          <w:numId w:val="6"/>
+        </w:numPr>
+      </w:pPr>
+      <w:r>
+        <w:t>Coupling and cohesion</w:t>
+      </w:r>
+    </w:p>
+    <w:p>
+      <w:pPr>
+        <w:pStyle w:val="Heading2"/>
+      </w:pPr>
+      <w:r>
+        <w:t>Summary</w:t>
+      </w:r>
+    </w:p>
+    <w:p>
+      <w:r>
+        <w:t xml:space="preserve">Note that this training regimen cannot promise to produce engineers capable of building high-quality models.  For some, producing excellent abstractions is a gift while others must work years to acquire a reasonable level of competency.  However, even poorly abstracted models are more accessible and hence more valuable than poorly abstracted code.  </w:t>
+      </w:r>
+    </w:p>
+    <w:p>
+      <w:r>
+        <w:t>Accordingly, this training program produces engineers competent in the xtUML method.  How well the method is then employed will vary from one engineer to the next in much the same way as code quality varies across an organization.  Though, unlike code, models expose abstractions, encouraging and facilitating improved quality along all the dimensions enumerated above.</w:t>
+      </w:r>
+    </w:p>
+    <w:p>
+      <w:pPr>
+        <w:pStyle w:val="Heading1"/>
+      </w:pPr>
+      <w:r>
+        <w:t>Ericsson Deployment Sequence</w:t>
+      </w:r>
+    </w:p>
+    <w:p>
+      <w:r>
+        <w:t xml:space="preserve">The first deployment of the training program described above is targeted for the CSCF organization, which is organized into over a dozen small teams of 3-8 engineers each.  Typically, each team is assigned a work package with a nominal duration of 2-8 months.  </w:t>
+      </w:r>
+    </w:p>
+    <w:p>
+      <w:r>
+        <w:t>Ericsson must</w:t>
+      </w:r>
+      <w:r>
+        <w:t xml:space="preserve"> therefore fit the training program into the context of the CSCF organization.  </w:t>
+      </w:r>
+      <w:r>
+        <w:t>This organization (and perhaps most within Ericss</w:t>
+      </w:r>
+      <w:r>
+        <w:t>on) has a preference for executing</w:t>
+      </w:r>
+      <w:r>
+        <w:t xml:space="preserve"> tasks in one-week </w:t>
+      </w:r>
+      <w:r>
+        <w:lastRenderedPageBreak/>
+        <w:t xml:space="preserve">blocks.  Consequently, </w:t>
+      </w:r>
+      <w:r>
+        <w:t>we should organize the training sequence into one-week blocks, adjusting the content of each segment accordingly.</w:t>
+      </w:r>
+      <w:r>
+        <w:t xml:space="preserve">  Two weeks of consecutive</w:t>
+      </w:r>
+      <w:r>
+        <w:t xml:space="preserve"> training is</w:t>
+      </w:r>
+      <w:r>
+        <w:t xml:space="preserve"> acceptable, but we will likely see resistance to sequences composed of more than two consecutive weeks of training.</w:t>
+      </w:r>
+    </w:p>
+    <w:p>
+      <w:r>
+        <w:t xml:space="preserve">The first CSCF model-based project commenced in July, 2013 and is scheduled to complete in February, 2014.  </w:t>
+      </w:r>
+      <w:r>
+        <w:t>T</w:t>
+      </w:r>
+      <w:r>
+        <w:t xml:space="preserve">his project developed </w:t>
+      </w:r>
+      <w:r>
+        <w:t xml:space="preserve">an Emergency Access Transfer Function (EATF), </w:t>
+      </w:r>
+      <w:r>
+        <w:t>a new function</w:t>
+      </w:r>
+      <w:r>
+        <w:t xml:space="preserve"> for the </w:t>
+      </w:r>
+      <w:r>
+        <w:t xml:space="preserve">CSCF </w:t>
+      </w:r>
+      <w:r>
+        <w:t>node.  The next project will focus on modeling the core of the existing functions within the node, so unlike EATF, it is expected that the requirements for this next project are well understood and accurately documented.</w:t>
+      </w:r>
+    </w:p>
+    <w:p>
+      <w:r>
+        <w:t>The following sequence begins a</w:t>
+      </w:r>
+      <w:r>
+        <w:t>fter a team completes a work pac</w:t>
+      </w:r>
+      <w:r>
+        <w:t>kage using traditional methods and is embarking on the development of its first model-driven work package.</w:t>
+      </w:r>
+    </w:p>
+    <w:p>
+      <w:pPr>
+        <w:pStyle w:val="ListParagraph"/>
+        <w:numPr>
+          <w:ilvl w:val="0"/>
+          <w:numId w:val="14"/>
+        </w:numPr>
+      </w:pPr>
+      <w:r>
+        <w:t>Motivational Discussion and Tool Introductio</w:t>
+      </w:r>
+      <w:r>
+        <w:t>n</w:t>
+      </w:r>
+    </w:p>
+    <w:p>
+      <w:pPr>
+        <w:pStyle w:val="ListParagraph"/>
+        <w:numPr>
+          <w:ilvl w:val="1"/>
+          <w:numId w:val="14"/>
+        </w:numPr>
+      </w:pPr>
+      <w:r>
+        <w:t xml:space="preserve">Format:  </w:t>
+      </w:r>
+      <w:r>
+        <w:t>Delivered in</w:t>
+      </w:r>
+      <w:r>
+        <w:t xml:space="preserve"> person by the MDW team.</w:t>
+      </w:r>
+    </w:p>
+    <w:p>
+      <w:pPr>
+        <w:pStyle w:val="ListParagraph"/>
+        <w:numPr>
+          <w:ilvl w:val="1"/>
+          <w:numId w:val="14"/>
+        </w:numPr>
+      </w:pPr>
+      <w:r>
+        <w:t>Length:  (1) day</w:t>
+      </w:r>
+    </w:p>
+    <w:p>
+      <w:pPr>
+        <w:pStyle w:val="ListParagraph"/>
+        <w:numPr>
+          <w:ilvl w:val="1"/>
+          <w:numId w:val="14"/>
+        </w:numPr>
+      </w:pPr>
+      <w:r>
+        <w:t xml:space="preserve">Contents:  </w:t>
+      </w:r>
+      <w:r>
+        <w:t>Overview of t</w:t>
+      </w:r>
+      <w:r>
+        <w:t>he entire model-driven workflow including xtUML modeling for design and model-based test development.</w:t>
+      </w:r>
+    </w:p>
+    <w:p>
+      <w:pPr>
+        <w:pStyle w:val="ListParagraph"/>
+        <w:numPr>
+          <w:ilvl w:val="0"/>
+          <w:numId w:val="14"/>
+        </w:numPr>
+      </w:pPr>
+      <w:r>
+        <w:t>Requirements</w:t>
+      </w:r>
+      <w:r>
+        <w:t xml:space="preserve"> Clarification</w:t>
+      </w:r>
+    </w:p>
+    <w:p>
+      <w:pPr>
+        <w:pStyle w:val="ListParagraph"/>
+        <w:numPr>
+          <w:ilvl w:val="1"/>
+          <w:numId w:val="14"/>
+        </w:numPr>
+      </w:pPr>
+      <w:r>
+        <w:t xml:space="preserve">Format:  </w:t>
+      </w:r>
+      <w:r>
+        <w:t>I</w:t>
+      </w:r>
+      <w:r>
+        <w:t>nstructor-led</w:t>
+      </w:r>
+    </w:p>
+    <w:p>
+      <w:pPr>
+        <w:pStyle w:val="ListParagraph"/>
+        <w:numPr>
+          <w:ilvl w:val="1"/>
+          <w:numId w:val="14"/>
+        </w:numPr>
+      </w:pPr>
+      <w:r>
+        <w:t>Length:  (2) days</w:t>
+      </w:r>
+    </w:p>
+    <w:p>
+      <w:pPr>
+        <w:pStyle w:val="ListParagraph"/>
+        <w:numPr>
+          <w:ilvl w:val="1"/>
+          <w:numId w:val="14"/>
+        </w:numPr>
+      </w:pPr>
+      <w:r>
+        <w:t xml:space="preserve">Contents:  Material sufficient to enable the students to </w:t>
+      </w:r>
+      <w:r>
+        <w:t>clarify requirements for a work-package by specifying use cases and building activity and sequence diagrams.</w:t>
+      </w:r>
+    </w:p>
+    <w:p>
+      <w:pPr>
+        <w:pStyle w:val="ListParagraph"/>
+        <w:numPr>
+          <w:ilvl w:val="0"/>
+          <w:numId w:val="14"/>
+        </w:numPr>
+      </w:pPr>
+      <w:r>
+        <w:t>Tool Training for Requirements</w:t>
+      </w:r>
+      <w:r>
+        <w:t xml:space="preserve"> Clarification</w:t>
+      </w:r>
+    </w:p>
+    <w:p>
+      <w:pPr>
+        <w:pStyle w:val="ListParagraph"/>
+        <w:numPr>
+          <w:ilvl w:val="1"/>
+          <w:numId w:val="14"/>
+        </w:numPr>
+      </w:pPr>
+      <w:r>
+        <w:t>Format:  Self-paced, instructor-supported</w:t>
+      </w:r>
+    </w:p>
+    <w:p>
+      <w:pPr>
+        <w:pStyle w:val="ListParagraph"/>
+        <w:numPr>
+          <w:ilvl w:val="1"/>
+          <w:numId w:val="14"/>
+        </w:numPr>
+      </w:pPr>
+      <w:r>
+        <w:t>Length:  (1</w:t>
+      </w:r>
+      <w:r>
+        <w:t>) day</w:t>
+      </w:r>
+    </w:p>
+    <w:p>
+      <w:pPr>
+        <w:pStyle w:val="ListParagraph"/>
+        <w:numPr>
+          <w:ilvl w:val="1"/>
+          <w:numId w:val="14"/>
+        </w:numPr>
+      </w:pPr>
+      <w:r>
+        <w:t>Contents:  M</w:t>
+      </w:r>
+      <w:r>
+        <w:t>aterial required to build analysis models for requirements clarification, including:</w:t>
+      </w:r>
+    </w:p>
+    <w:p>
+      <w:pPr>
+        <w:pStyle w:val="ListParagraph"/>
+        <w:numPr>
+          <w:ilvl w:val="2"/>
+          <w:numId w:val="14"/>
+        </w:numPr>
+      </w:pPr>
+      <w:r>
+        <w:t>Creation of workspaces and projects</w:t>
+      </w:r>
+    </w:p>
+    <w:p>
+      <w:pPr>
+        <w:pStyle w:val="ListParagraph"/>
+        <w:numPr>
+          <w:ilvl w:val="2"/>
+          <w:numId w:val="14"/>
+        </w:numPr>
+      </w:pPr>
+      <w:r>
+        <w:t>Ericsson conventions for structure and packaging of analysis models</w:t>
+      </w:r>
+    </w:p>
+    <w:p>
+      <w:pPr>
+        <w:pStyle w:val="ListParagraph"/>
+        <w:numPr>
+          <w:ilvl w:val="2"/>
+          <w:numId w:val="14"/>
+        </w:numPr>
+      </w:pPr>
+      <w:r>
+        <w:t>Specification of use cases, activity diagrams, and sequence charts</w:t>
+      </w:r>
+    </w:p>
+    <w:p>
+      <w:pPr>
+        <w:pStyle w:val="ListParagraph"/>
+        <w:numPr>
+          <w:ilvl w:val="0"/>
+          <w:numId w:val="14"/>
+        </w:numPr>
+      </w:pPr>
+      <w:r>
+        <w:t xml:space="preserve">Work Package Analysis Modeling Sprint(s).  This segment is composed of one or more sprints for the purpose of clarifying the requirements for the work package.  </w:t>
+      </w:r>
+    </w:p>
+    <w:p>
+      <w:pPr>
+        <w:pStyle w:val="ListParagraph"/>
+        <w:numPr>
+          <w:ilvl w:val="1"/>
+          <w:numId w:val="14"/>
+        </w:numPr>
+      </w:pPr>
+      <w:r>
+        <w:t>Entry criteria:  Functional requirements for the work package</w:t>
+      </w:r>
+    </w:p>
+    <w:p>
+      <w:pPr>
+        <w:pStyle w:val="ListParagraph"/>
+        <w:numPr>
+          <w:ilvl w:val="1"/>
+          <w:numId w:val="14"/>
+        </w:numPr>
+      </w:pPr>
+      <w:r>
+        <w:t>Exit criteria:  Complete set of analysis models ready for review by the systems engineering team.</w:t>
+      </w:r>
+    </w:p>
+    <w:p>
+      <w:pPr>
+        <w:pStyle w:val="ListParagraph"/>
+        <w:numPr>
+          <w:ilvl w:val="0"/>
+          <w:numId w:val="14"/>
+        </w:numPr>
+      </w:pPr>
+      <w:r>
+        <w:t xml:space="preserve">Basic xtUML Modeling </w:t>
+      </w:r>
+    </w:p>
+    <w:p>
+      <w:pPr>
+        <w:pStyle w:val="ListParagraph"/>
+        <w:numPr>
+          <w:ilvl w:val="1"/>
+          <w:numId w:val="14"/>
+        </w:numPr>
+      </w:pPr>
+      <w:r>
+        <w:t>Format:  Instructor-led</w:t>
+      </w:r>
+    </w:p>
+    <w:p>
+      <w:pPr>
+        <w:pStyle w:val="ListParagraph"/>
+        <w:numPr>
+          <w:ilvl w:val="1"/>
+          <w:numId w:val="14"/>
+        </w:numPr>
+      </w:pPr>
+      <w:r>
+        <w:t>Length:  (3</w:t>
+      </w:r>
+      <w:r>
+        <w:t>-4) days</w:t>
+      </w:r>
+    </w:p>
+    <w:p>
+      <w:pPr>
+        <w:pStyle w:val="ListParagraph"/>
+        <w:numPr>
+          <w:ilvl w:val="1"/>
+          <w:numId w:val="14"/>
+        </w:numPr>
+      </w:pPr>
+      <w:r>
+        <w:t>Contents:  Material sufficient to enable the students to construct fully operational executable models and modeled test cases.</w:t>
+      </w:r>
+    </w:p>
+    <w:p>
+      <w:pPr>
+        <w:pStyle w:val="ListParagraph"/>
+        <w:numPr>
+          <w:ilvl w:val="0"/>
+          <w:numId w:val="14"/>
+        </w:numPr>
+      </w:pPr>
+      <w:r>
+        <w:t xml:space="preserve">Tool Training for </w:t>
+      </w:r>
+      <w:r>
+        <w:t>Basic xtUML Modeling</w:t>
+      </w:r>
+    </w:p>
+    <w:p>
+      <w:pPr>
+        <w:pStyle w:val="ListParagraph"/>
+        <w:numPr>
+          <w:ilvl w:val="1"/>
+          <w:numId w:val="14"/>
+        </w:numPr>
+      </w:pPr>
+      <w:r>
+        <w:t>Format:  Self-paced, instructor-supported</w:t>
+      </w:r>
+    </w:p>
+    <w:p>
+      <w:pPr>
+        <w:pStyle w:val="ListParagraph"/>
+        <w:numPr>
+          <w:ilvl w:val="1"/>
+          <w:numId w:val="14"/>
+        </w:numPr>
+      </w:pPr>
+      <w:r>
+        <w:lastRenderedPageBreak/>
+        <w:t>Length:  (2-3) days</w:t>
+      </w:r>
+    </w:p>
+    <w:p>
+      <w:pPr>
+        <w:pStyle w:val="ListParagraph"/>
+        <w:numPr>
+          <w:ilvl w:val="1"/>
+          <w:numId w:val="14"/>
+        </w:numPr>
+      </w:pPr>
+      <w:r>
+        <w:t>Contents:  Material required to build executable models</w:t>
+      </w:r>
+    </w:p>
+    <w:p>
+      <w:pPr>
+        <w:pStyle w:val="ListParagraph"/>
+        <w:numPr>
+          <w:ilvl w:val="0"/>
+          <w:numId w:val="14"/>
+        </w:numPr>
+      </w:pPr>
+      <w:r>
+        <w:t>Completion of Case-study M</w:t>
+      </w:r>
+      <w:r>
+        <w:t>odel</w:t>
+      </w:r>
+    </w:p>
+    <w:p>
+      <w:pPr>
+        <w:pStyle w:val="ListParagraph"/>
+        <w:numPr>
+          <w:ilvl w:val="1"/>
+          <w:numId w:val="14"/>
+        </w:numPr>
+      </w:pPr>
+      <w:r>
+        <w:t>Format:  Self-paced, instructor-supported</w:t>
+      </w:r>
+    </w:p>
+    <w:p>
+      <w:pPr>
+        <w:pStyle w:val="ListParagraph"/>
+        <w:numPr>
+          <w:ilvl w:val="1"/>
+          <w:numId w:val="14"/>
+        </w:numPr>
+      </w:pPr>
+      <w:r>
+        <w:t>Length:  (3) days?</w:t>
+      </w:r>
+    </w:p>
+    <w:p>
+      <w:pPr>
+        <w:pStyle w:val="ListParagraph"/>
+        <w:numPr>
+          <w:ilvl w:val="1"/>
+          <w:numId w:val="14"/>
+        </w:numPr>
+      </w:pPr>
+      <w:r>
+        <w:t>Contents:  Each student, individually, completes a simplified, but operational version of the case-study model from the basic xtUML modeling course.  The goal of this segment is to ensure that every student is capable of producing a working model from a set of functional requirements.  The requirements</w:t>
+      </w:r>
+      <w:r>
+        <w:t xml:space="preserve"> in this case are necessarily con</w:t>
+      </w:r>
+      <w:r>
+        <w:t>strained to allow the model to be completed and tested within the time allotted for the segment.</w:t>
+      </w:r>
+    </w:p>
+    <w:p>
+      <w:pPr>
+        <w:pStyle w:val="ListParagraph"/>
+        <w:numPr>
+          <w:ilvl w:val="0"/>
+          <w:numId w:val="14"/>
+        </w:numPr>
+      </w:pPr>
+      <w:r>
+        <w:t>Team Modeling Exercise</w:t>
+      </w:r>
+    </w:p>
+    <w:p>
+      <w:pPr>
+        <w:pStyle w:val="ListParagraph"/>
+        <w:numPr>
+          <w:ilvl w:val="1"/>
+          <w:numId w:val="14"/>
+        </w:numPr>
+      </w:pPr>
+      <w:r>
+        <w:t>Format:  Instructor-led</w:t>
+      </w:r>
+    </w:p>
+    <w:p>
+      <w:pPr>
+        <w:pStyle w:val="ListParagraph"/>
+        <w:numPr>
+          <w:ilvl w:val="1"/>
+          <w:numId w:val="14"/>
+        </w:numPr>
+      </w:pPr>
+      <w:r>
+        <w:t>Length:  (2) days?</w:t>
+      </w:r>
+    </w:p>
+    <w:p>
+      <w:pPr>
+        <w:pStyle w:val="ListParagraph"/>
+        <w:numPr>
+          <w:ilvl w:val="1"/>
+          <w:numId w:val="14"/>
+        </w:numPr>
+      </w:pPr>
+      <w:r>
+        <w:t>Contents:  With the class divided into small teams of 2-3 students each, this segment begins with a set of functional requirements and analysis models for a telecom example.  Each team is a</w:t>
+      </w:r>
+      <w:r>
+        <w:t xml:space="preserve">ssigned a portion of the model </w:t>
+      </w:r>
+      <w:r>
+        <w:t>to complete.</w:t>
+      </w:r>
+      <w:r>
+        <w:t xml:space="preserve">  Ultimately, the teams work together to integrate and test the entire model.</w:t>
+      </w:r>
+    </w:p>
+    <w:p>
+      <w:pPr>
+        <w:pStyle w:val="ListParagraph"/>
+        <w:numPr>
+          <w:ilvl w:val="0"/>
+          <w:numId w:val="14"/>
+        </w:numPr>
+      </w:pPr>
+      <w:r>
+        <w:t>Work Package Executable Modeling Sprint(s).</w:t>
+      </w:r>
+      <w:r>
+        <w:t xml:space="preserve">  This segment is composed of one or more sprin</w:t>
+      </w:r>
+      <w:r>
+        <w:t xml:space="preserve">ts as required to construct </w:t>
+      </w:r>
+      <w:r>
+        <w:t xml:space="preserve">and unit test </w:t>
+      </w:r>
+      <w:r>
+        <w:t>executable models for the work package.</w:t>
+      </w:r>
+    </w:p>
+    <w:p>
+      <w:pPr>
+        <w:pStyle w:val="ListParagraph"/>
+        <w:numPr>
+          <w:ilvl w:val="1"/>
+          <w:numId w:val="14"/>
+        </w:numPr>
+      </w:pPr>
+      <w:r>
+        <w:t>Entry Criteria:  Reviewed and approved functional specification and analysis models specifying and clarifying (respectively) the requirements for the work package.</w:t>
+      </w:r>
+    </w:p>
+    <w:p>
+      <w:pPr>
+        <w:pStyle w:val="ListParagraph"/>
+        <w:numPr>
+          <w:ilvl w:val="1"/>
+          <w:numId w:val="14"/>
+        </w:numPr>
+      </w:pPr>
+      <w:r>
+        <w:t>Exit Criteria:  Tested and verified executable models satisfying the requirements for the work package.</w:t>
+      </w:r>
+    </w:p>
+    <w:p>
+      <w:pPr>
+        <w:pStyle w:val="ListParagraph"/>
+        <w:numPr>
+          <w:ilvl w:val="0"/>
+          <w:numId w:val="14"/>
+        </w:numPr>
+      </w:pPr>
+      <w:r>
+        <w:t>Advanced xtUML Modeling</w:t>
+      </w:r>
+      <w:r>
+        <w:t xml:space="preserve">.  </w:t>
+      </w:r>
+    </w:p>
+    <w:p>
+      <w:pPr>
+        <w:pStyle w:val="ListParagraph"/>
+        <w:numPr>
+          <w:ilvl w:val="1"/>
+          <w:numId w:val="14"/>
+        </w:numPr>
+      </w:pPr>
+      <w:r>
+        <w:t>Format:  Instructor-led</w:t>
+      </w:r>
+    </w:p>
+    <w:p>
+      <w:pPr>
+        <w:pStyle w:val="ListParagraph"/>
+        <w:numPr>
+          <w:ilvl w:val="1"/>
+          <w:numId w:val="14"/>
+        </w:numPr>
+      </w:pPr>
+      <w:r>
+        <w:t>Length:  (</w:t>
+      </w:r>
+      <w:r>
+        <w:t>3-4) days</w:t>
+      </w:r>
+    </w:p>
+    <w:p>
+      <w:pPr>
+        <w:pStyle w:val="ListParagraph"/>
+        <w:numPr>
+          <w:ilvl w:val="1"/>
+          <w:numId w:val="14"/>
+        </w:numPr>
+      </w:pPr>
+      <w:r>
+        <w:t>Contents:  Remaining constructs, additional idioms, evaluation of model quality along several dimensions.</w:t>
+      </w:r>
+    </w:p>
+    <w:p>
+      <w:pPr>
+        <w:pStyle w:val="ListParagraph"/>
+        <w:numPr>
+          <w:ilvl w:val="1"/>
+          <w:numId w:val="14"/>
+        </w:numPr>
+      </w:pPr>
+      <w:r>
+        <w:t xml:space="preserve">Sequencing:  </w:t>
+      </w:r>
+      <w:r>
+        <w:t>This component may be delivered whenever the prerequisites have been satisfied.  However, it is recommended that the students first complete at least one production executable modeling sprint before attending this course to increase retention of the material.</w:t>
+      </w:r>
+    </w:p>
+    <w:p>
+      <w:pPr>
+        <w:pStyle w:val="Heading2"/>
+      </w:pPr>
+      <w:r>
+        <w:t>Deployment Segments by Week</w:t>
+      </w:r>
+    </w:p>
+    <w:p>
+      <w:r>
+        <w:t xml:space="preserve">The training program described above is intended to be delivered </w:t>
+      </w:r>
+      <w:r>
+        <w:t>during the execution of a model-driven work package as described below.</w:t>
+      </w:r>
+    </w:p>
+    <w:p>
+      <w:pPr>
+        <w:pStyle w:val="ListParagraph"/>
+        <w:numPr>
+          <w:ilvl w:val="0"/>
+          <w:numId w:val="12"/>
+        </w:numPr>
+      </w:pPr>
+      <w:r>
+        <w:t>Week (1)</w:t>
+      </w:r>
+    </w:p>
+    <w:p>
+      <w:pPr>
+        <w:pStyle w:val="ListParagraph"/>
+        <w:numPr>
+          <w:ilvl w:val="1"/>
+          <w:numId w:val="12"/>
         </w:numPr>
       </w:pPr>
       <w:r>
@@ -768,661 +2424,226 @@
         <w:pStyle w:val="ListParagraph"/>
         <w:numPr>
           <w:ilvl w:val="1"/>
-          <w:numId w:val="4"/>
-        </w:numPr>
-      </w:pPr>
-      <w:r>
-        <w:t>Self-paced Tool Introduction</w:t>
-      </w:r>
-    </w:p>
-    <w:p>
-      <w:pPr>
-        <w:pStyle w:val="ListParagraph"/>
-        <w:numPr>
-          <w:ilvl w:val="1"/>
-          <w:numId w:val="4"/>
-        </w:numPr>
-      </w:pPr>
-      <w:r>
-        <w:t xml:space="preserve">Basic </w:t>
-      </w:r>
-      <w:proofErr w:type="spellStart"/>
-      <w:r>
-        <w:t>xtUML</w:t>
-      </w:r>
-      <w:proofErr w:type="spellEnd"/>
-      <w:r>
-        <w:t xml:space="preserve"> Modeling</w:t>
-      </w:r>
-    </w:p>
-    <w:p>
-      <w:r>
-        <w:t xml:space="preserve">With a solid foundation in </w:t>
-      </w:r>
-      <w:proofErr w:type="spellStart"/>
-      <w:r>
-        <w:t>xtUML</w:t>
-      </w:r>
-      <w:proofErr w:type="spellEnd"/>
-      <w:r>
-        <w:t xml:space="preserve"> modeling the next step in the training sequence is comprehensive to</w:t>
-      </w:r>
-      <w:r>
-        <w:t>ol training.  While this component provides a guided tutorial presenting all the tooling capabilities in a logical sequence along with a quiz for each section, it can also be used as an on-demand reference manual.</w:t>
-      </w:r>
-    </w:p>
-    <w:p>
-      <w:r>
-        <w:t xml:space="preserve">Upon completion of this component </w:t>
-      </w:r>
-      <w:r>
-        <w:t xml:space="preserve">the student understands the mechanics </w:t>
-      </w:r>
-      <w:r>
-        <w:t>of:</w:t>
-      </w:r>
-    </w:p>
-    <w:p>
-      <w:pPr>
-        <w:pStyle w:val="ListParagraph"/>
-        <w:numPr>
-          <w:ilvl w:val="0"/>
-          <w:numId w:val="3"/>
-        </w:numPr>
-      </w:pPr>
-      <w:r>
-        <w:t>Creating workspaces and projects</w:t>
-      </w:r>
-    </w:p>
-    <w:p>
-      <w:pPr>
-        <w:pStyle w:val="ListParagraph"/>
-        <w:numPr>
-          <w:ilvl w:val="0"/>
-          <w:numId w:val="3"/>
-        </w:numPr>
-      </w:pPr>
-      <w:r>
-        <w:t>Creating eve</w:t>
-      </w:r>
-      <w:r>
-        <w:t>ry type of model element and diagram</w:t>
-      </w:r>
-      <w:r>
-        <w:t xml:space="preserve"> supported by the </w:t>
-      </w:r>
-      <w:proofErr w:type="spellStart"/>
-      <w:r>
-        <w:t>xtUML</w:t>
-      </w:r>
-      <w:proofErr w:type="spellEnd"/>
-      <w:r>
-        <w:t xml:space="preserve"> editor</w:t>
-      </w:r>
-    </w:p>
-    <w:p>
-      <w:pPr>
-        <w:pStyle w:val="ListParagraph"/>
-        <w:numPr>
-          <w:ilvl w:val="0"/>
-          <w:numId w:val="3"/>
-        </w:numPr>
-      </w:pPr>
-      <w:r>
-        <w:t>Connecting models to externally produced code</w:t>
-      </w:r>
-    </w:p>
-    <w:p>
-      <w:pPr>
-        <w:pStyle w:val="ListParagraph"/>
-        <w:numPr>
-          <w:ilvl w:val="0"/>
-          <w:numId w:val="3"/>
-        </w:numPr>
-      </w:pPr>
-      <w:r>
-        <w:t>Leveraging</w:t>
-      </w:r>
-      <w:r>
-        <w:t xml:space="preserve"> version control and configuration management</w:t>
-      </w:r>
-    </w:p>
-    <w:p>
-      <w:pPr>
-        <w:pStyle w:val="ListParagraph"/>
-        <w:numPr>
-          <w:ilvl w:val="0"/>
-          <w:numId w:val="3"/>
-        </w:numPr>
-      </w:pPr>
-      <w:r>
-        <w:t>Comparing and merging branches</w:t>
-      </w:r>
-    </w:p>
-    <w:p>
-      <w:pPr>
-        <w:pStyle w:val="ListParagraph"/>
-        <w:numPr>
-          <w:ilvl w:val="0"/>
-          <w:numId w:val="3"/>
-        </w:numPr>
-      </w:pPr>
-      <w:r>
-        <w:t>Searching for model elements within a model</w:t>
-      </w:r>
-    </w:p>
-    <w:p>
-      <w:pPr>
-        <w:pStyle w:val="ListParagraph"/>
-        <w:numPr>
-          <w:ilvl w:val="0"/>
-          <w:numId w:val="3"/>
-        </w:numPr>
-      </w:pPr>
-      <w:r>
-        <w:t>Executing and debugging a model with Verifier</w:t>
-      </w:r>
-    </w:p>
-    <w:p>
-      <w:pPr>
-        <w:pStyle w:val="ListParagraph"/>
-        <w:numPr>
-          <w:ilvl w:val="0"/>
-          <w:numId w:val="3"/>
-        </w:numPr>
-      </w:pPr>
-      <w:r>
-        <w:t>Compiling a model and compiling and executing the resulting generated code</w:t>
-      </w:r>
-    </w:p>
-    <w:p>
-      <w:pPr>
-        <w:pStyle w:val="Heading3"/>
+          <w:numId w:val="12"/>
+        </w:numPr>
+      </w:pPr>
+      <w:r>
+        <w:t>Tool Introduction</w:t>
+      </w:r>
+    </w:p>
+    <w:p>
+      <w:pPr>
+        <w:pStyle w:val="ListParagraph"/>
+        <w:numPr>
+          <w:ilvl w:val="1"/>
+          <w:numId w:val="12"/>
+        </w:numPr>
+      </w:pPr>
+      <w:r>
+        <w:t>Requirements</w:t>
+      </w:r>
+      <w:r>
+        <w:t xml:space="preserve"> Clarification</w:t>
+      </w:r>
+    </w:p>
+    <w:p>
+      <w:pPr>
+        <w:pStyle w:val="ListParagraph"/>
+        <w:numPr>
+          <w:ilvl w:val="1"/>
+          <w:numId w:val="12"/>
+        </w:numPr>
+      </w:pPr>
+      <w:r>
+        <w:t>Tool Training for Requirements</w:t>
+      </w:r>
+      <w:r>
+        <w:t xml:space="preserve"> Clarification</w:t>
+      </w:r>
+    </w:p>
+    <w:p>
+      <w:pPr>
+        <w:pStyle w:val="ListParagraph"/>
+        <w:numPr>
+          <w:ilvl w:val="0"/>
+          <w:numId w:val="12"/>
+        </w:numPr>
       </w:pPr>
       <w:r>
         <w:lastRenderedPageBreak/>
-        <w:t xml:space="preserve">Self-paced </w:t>
-      </w:r>
-      <w:r>
-        <w:t>Completion of Case Study Mode</w:t>
-      </w:r>
-      <w:r>
-        <w:t>l</w:t>
-      </w:r>
-    </w:p>
-    <w:p>
-      <w:pPr>
-        <w:pStyle w:val="ListParagraph"/>
-        <w:numPr>
-          <w:ilvl w:val="0"/>
-          <w:numId w:val="4"/>
-        </w:numPr>
-      </w:pPr>
-      <w:r>
-        <w:t xml:space="preserve">Prerequisites:  </w:t>
-      </w:r>
-    </w:p>
-    <w:p>
-      <w:pPr>
-        <w:pStyle w:val="ListParagraph"/>
-        <w:numPr>
-          <w:ilvl w:val="1"/>
-          <w:numId w:val="4"/>
-        </w:numPr>
-      </w:pPr>
-      <w:r>
-        <w:t>Motivational Discussion</w:t>
-      </w:r>
-    </w:p>
-    <w:p>
-      <w:pPr>
-        <w:pStyle w:val="ListParagraph"/>
-        <w:numPr>
-          <w:ilvl w:val="1"/>
-          <w:numId w:val="4"/>
-        </w:numPr>
-      </w:pPr>
-      <w:r>
-        <w:t>Self-paced Tool Introduction</w:t>
-      </w:r>
-    </w:p>
-    <w:p>
-      <w:pPr>
-        <w:pStyle w:val="ListParagraph"/>
-        <w:numPr>
-          <w:ilvl w:val="1"/>
-          <w:numId w:val="4"/>
-        </w:numPr>
-      </w:pPr>
-      <w:r>
-        <w:t xml:space="preserve">Basic </w:t>
-      </w:r>
-      <w:proofErr w:type="spellStart"/>
-      <w:r>
-        <w:t>xtUML</w:t>
-      </w:r>
-      <w:proofErr w:type="spellEnd"/>
-      <w:r>
-        <w:t xml:space="preserve"> Modeling</w:t>
-      </w:r>
-    </w:p>
-    <w:p>
-      <w:pPr>
-        <w:pStyle w:val="ListParagraph"/>
-        <w:numPr>
-          <w:ilvl w:val="0"/>
-          <w:numId w:val="4"/>
-        </w:numPr>
-      </w:pPr>
+        <w:t>Weeks (2) – (</w:t>
+      </w:r>
+      <w:r>
+        <w:t>M</w:t>
+      </w:r>
+      <w:r>
+        <w:t>)</w:t>
+      </w:r>
+    </w:p>
+    <w:p>
+      <w:pPr>
+        <w:pStyle w:val="ListParagraph"/>
+        <w:numPr>
+          <w:ilvl w:val="1"/>
+          <w:numId w:val="12"/>
+        </w:numPr>
+      </w:pPr>
+      <w:r>
+        <w:t>Requirements clarification through analysis modeling for a work package</w:t>
+      </w:r>
+    </w:p>
+    <w:p>
+      <w:pPr>
+        <w:pStyle w:val="ListParagraph"/>
+        <w:numPr>
+          <w:ilvl w:val="0"/>
+          <w:numId w:val="12"/>
+        </w:numPr>
+      </w:pPr>
+      <w:r>
+        <w:t>Week (M+1)</w:t>
+      </w:r>
+    </w:p>
+    <w:p>
+      <w:pPr>
+        <w:pStyle w:val="ListParagraph"/>
+        <w:numPr>
+          <w:ilvl w:val="1"/>
+          <w:numId w:val="12"/>
+        </w:numPr>
+      </w:pPr>
+      <w:r>
+        <w:t>Basic xtUM</w:t>
+      </w:r>
+      <w:r>
+        <w:t xml:space="preserve">L Modeling </w:t>
+      </w:r>
+    </w:p>
+    <w:p>
+      <w:pPr>
+        <w:pStyle w:val="ListParagraph"/>
+        <w:numPr>
+          <w:ilvl w:val="1"/>
+          <w:numId w:val="12"/>
+        </w:numPr>
+      </w:pPr>
+      <w:r>
+        <w:t xml:space="preserve">Tool Training for </w:t>
+      </w:r>
+      <w:r>
+        <w:t>Basic xtUML Modeling</w:t>
+      </w:r>
+    </w:p>
+    <w:p>
+      <w:pPr>
+        <w:pStyle w:val="ListParagraph"/>
+        <w:numPr>
+          <w:ilvl w:val="0"/>
+          <w:numId w:val="12"/>
+        </w:numPr>
+      </w:pPr>
+      <w:r>
+        <w:t>Week (M+2)</w:t>
+      </w:r>
+    </w:p>
+    <w:p>
+      <w:pPr>
+        <w:pStyle w:val="ListParagraph"/>
+        <w:numPr>
+          <w:ilvl w:val="1"/>
+          <w:numId w:val="12"/>
+        </w:numPr>
+      </w:pPr>
+      <w:r>
+        <w:t>Case-study Model Completion</w:t>
+      </w:r>
+    </w:p>
+    <w:p>
+      <w:pPr>
+        <w:pStyle w:val="ListParagraph"/>
+        <w:numPr>
+          <w:ilvl w:val="1"/>
+          <w:numId w:val="12"/>
+        </w:numPr>
+      </w:pPr>
+      <w:r>
+        <w:t>Team Modeling Exercise</w:t>
+      </w:r>
+    </w:p>
+    <w:p>
+      <w:pPr>
+        <w:pStyle w:val="ListParagraph"/>
+        <w:numPr>
+          <w:ilvl w:val="0"/>
+          <w:numId w:val="12"/>
+        </w:numPr>
+      </w:pPr>
+      <w:r>
+        <w:t>Weeks (M+2) – (N)</w:t>
+      </w:r>
+    </w:p>
+    <w:p>
+      <w:pPr>
+        <w:pStyle w:val="ListParagraph"/>
+        <w:numPr>
+          <w:ilvl w:val="1"/>
+          <w:numId w:val="12"/>
+        </w:numPr>
+      </w:pPr>
+      <w:r>
+        <w:t>Executable modeling sprints</w:t>
+      </w:r>
+    </w:p>
+    <w:p>
+      <w:pPr>
+        <w:pStyle w:val="ListParagraph"/>
+        <w:numPr>
+          <w:ilvl w:val="0"/>
+          <w:numId w:val="12"/>
+        </w:numPr>
+      </w:pPr>
+      <w:r>
+        <w:t>Week (N+1)</w:t>
+      </w:r>
+    </w:p>
+    <w:p>
+      <w:pPr>
+        <w:pStyle w:val="ListParagraph"/>
+        <w:numPr>
+          <w:ilvl w:val="1"/>
+          <w:numId w:val="12"/>
+        </w:numPr>
+      </w:pPr>
+      <w:r>
+        <w:t>Advanced xtUML Modeling</w:t>
+      </w:r>
+    </w:p>
+    <w:p>
+      <w:pPr>
+        <w:pStyle w:val="ListParagraph"/>
+        <w:numPr>
+          <w:ilvl w:val="0"/>
+          <w:numId w:val="12"/>
+        </w:numPr>
+      </w:pPr>
+      <w:r>
+        <w:t>Weeks (N+2) – (X)</w:t>
+      </w:r>
+    </w:p>
+    <w:p>
+      <w:pPr>
+        <w:pStyle w:val="ListParagraph"/>
+        <w:numPr>
+          <w:ilvl w:val="1"/>
+          <w:numId w:val="12"/>
+        </w:numPr>
+      </w:pPr>
+      <w:r>
+        <w:t>Executable modeling sprints</w:t>
+      </w:r>
       <w:bookmarkStart w:id="0" w:name="_GoBack"/>
       <w:bookmarkEnd w:id="0"/>
-      <w:r>
-        <w:t xml:space="preserve">Co-requisite:  </w:t>
-      </w:r>
-      <w:r>
-        <w:t>Self-paced Tool Training</w:t>
-      </w:r>
-    </w:p>
-    <w:p>
-      <w:r>
-        <w:t xml:space="preserve">This component includes no instruction </w:t>
-      </w:r>
-      <w:r>
-        <w:t xml:space="preserve">or guidance </w:t>
-      </w:r>
-      <w:r>
-        <w:t xml:space="preserve">but instead is an assignment.  The student is provided with a set of requirements for a particular application, most likely the same application used as a case study for the basic </w:t>
-      </w:r>
-      <w:proofErr w:type="spellStart"/>
-      <w:r>
-        <w:t>xtUML</w:t>
-      </w:r>
-      <w:proofErr w:type="spellEnd"/>
-      <w:r>
-        <w:t xml:space="preserve"> modeling course.  The student is then expected to do the following with BridgePoint:</w:t>
-      </w:r>
-    </w:p>
-    <w:p>
-      <w:pPr>
-        <w:pStyle w:val="ListParagraph"/>
-        <w:numPr>
-          <w:ilvl w:val="0"/>
-          <w:numId w:val="4"/>
-        </w:numPr>
-      </w:pPr>
-      <w:r>
-        <w:t>B</w:t>
-      </w:r>
-      <w:r>
-        <w:t xml:space="preserve">uild a complete executable model of the application </w:t>
-      </w:r>
-    </w:p>
-    <w:p>
-      <w:pPr>
-        <w:pStyle w:val="ListParagraph"/>
-        <w:numPr>
-          <w:ilvl w:val="0"/>
-          <w:numId w:val="4"/>
-        </w:numPr>
-      </w:pPr>
-      <w:r>
-        <w:t>B</w:t>
-      </w:r>
-      <w:r>
-        <w:t>uild a modeled test suite to test and verify the application model</w:t>
-      </w:r>
-    </w:p>
-    <w:p>
-      <w:pPr>
-        <w:pStyle w:val="ListParagraph"/>
-        <w:numPr>
-          <w:ilvl w:val="0"/>
-          <w:numId w:val="4"/>
-        </w:numPr>
-      </w:pPr>
-      <w:r>
-        <w:t>D</w:t>
-      </w:r>
-      <w:r>
-        <w:t>ebug the model using Verifier</w:t>
-      </w:r>
-    </w:p>
-    <w:p>
-      <w:pPr>
-        <w:pStyle w:val="ListParagraph"/>
-        <w:numPr>
-          <w:ilvl w:val="0"/>
-          <w:numId w:val="4"/>
-        </w:numPr>
-      </w:pPr>
-      <w:r>
-        <w:t>G</w:t>
-      </w:r>
-      <w:r>
-        <w:t>enerate code for the application and test suite using a specified model compiler</w:t>
-      </w:r>
-    </w:p>
-    <w:p>
-      <w:pPr>
-        <w:pStyle w:val="ListParagraph"/>
-        <w:numPr>
-          <w:ilvl w:val="0"/>
-          <w:numId w:val="4"/>
-        </w:numPr>
-      </w:pPr>
-      <w:r>
-        <w:t>T</w:t>
-      </w:r>
-      <w:r>
-        <w:t xml:space="preserve">est and verify the generated code </w:t>
-      </w:r>
-    </w:p>
-    <w:p>
-      <w:pPr>
-        <w:pStyle w:val="Heading3"/>
-      </w:pPr>
-      <w:r>
-        <w:t xml:space="preserve">Advanced </w:t>
-      </w:r>
-      <w:proofErr w:type="spellStart"/>
-      <w:r>
-        <w:t>xtUML</w:t>
-      </w:r>
-      <w:proofErr w:type="spellEnd"/>
-      <w:r>
-        <w:t xml:space="preserve"> Modeling</w:t>
-      </w:r>
-    </w:p>
-    <w:p>
-      <w:pPr>
-        <w:pStyle w:val="ListParagraph"/>
-        <w:numPr>
-          <w:ilvl w:val="0"/>
-          <w:numId w:val="6"/>
-        </w:numPr>
-      </w:pPr>
-      <w:r>
-        <w:t xml:space="preserve">Prerequisites:  </w:t>
-      </w:r>
-    </w:p>
-    <w:p>
-      <w:pPr>
-        <w:pStyle w:val="ListParagraph"/>
-        <w:numPr>
-          <w:ilvl w:val="1"/>
-          <w:numId w:val="6"/>
-        </w:numPr>
-      </w:pPr>
-      <w:r>
-        <w:t>Motivational Discussion</w:t>
-      </w:r>
-    </w:p>
-    <w:p>
-      <w:pPr>
-        <w:pStyle w:val="ListParagraph"/>
-        <w:numPr>
-          <w:ilvl w:val="1"/>
-          <w:numId w:val="6"/>
-        </w:numPr>
-      </w:pPr>
-      <w:r>
-        <w:t>Self-paced Tool Introduction</w:t>
-      </w:r>
-    </w:p>
-    <w:p>
-      <w:pPr>
-        <w:pStyle w:val="ListParagraph"/>
-        <w:numPr>
-          <w:ilvl w:val="1"/>
-          <w:numId w:val="6"/>
-        </w:numPr>
-      </w:pPr>
-      <w:r>
-        <w:t xml:space="preserve">Basic </w:t>
-      </w:r>
-      <w:proofErr w:type="spellStart"/>
-      <w:r>
-        <w:t>xtUML</w:t>
-      </w:r>
-      <w:proofErr w:type="spellEnd"/>
-      <w:r>
-        <w:t xml:space="preserve"> Modeling</w:t>
-      </w:r>
-    </w:p>
-    <w:p>
-      <w:pPr>
-        <w:pStyle w:val="ListParagraph"/>
-        <w:numPr>
-          <w:ilvl w:val="1"/>
-          <w:numId w:val="6"/>
-        </w:numPr>
-      </w:pPr>
-      <w:r>
-        <w:t>Self-paced Tool Training</w:t>
-      </w:r>
-    </w:p>
-    <w:p>
-      <w:pPr>
-        <w:pStyle w:val="ListParagraph"/>
-        <w:numPr>
-          <w:ilvl w:val="1"/>
-          <w:numId w:val="6"/>
-        </w:numPr>
-      </w:pPr>
-      <w:r>
-        <w:t>Self-paced Completion of Case Study Model</w:t>
-      </w:r>
-    </w:p>
-    <w:p>
-      <w:r>
-        <w:t xml:space="preserve">This </w:t>
-      </w:r>
-      <w:r>
-        <w:t xml:space="preserve">instructor-led </w:t>
-      </w:r>
-      <w:r>
-        <w:t xml:space="preserve">course covers </w:t>
-      </w:r>
-      <w:r>
-        <w:t xml:space="preserve">all </w:t>
-      </w:r>
-      <w:r>
-        <w:t>the modeling constructs,</w:t>
-      </w:r>
-      <w:r>
-        <w:t xml:space="preserve"> and several</w:t>
-      </w:r>
-      <w:r>
-        <w:t xml:space="preserve"> idioms and techniques omitted from the basic modeling course while focusing on the </w:t>
-      </w:r>
-      <w:r>
-        <w:t>creation</w:t>
-      </w:r>
-      <w:r>
-        <w:t xml:space="preserve"> of good abstractions</w:t>
-      </w:r>
-      <w:r>
-        <w:t>.  With a goal of teaching students to build models that are easy to understand, extend, and maintain, upon completion of this component each student:</w:t>
-      </w:r>
-    </w:p>
-    <w:p>
-      <w:pPr>
-        <w:pStyle w:val="ListParagraph"/>
-        <w:numPr>
-          <w:ilvl w:val="0"/>
-          <w:numId w:val="6"/>
-        </w:numPr>
-      </w:pPr>
-      <w:r>
-        <w:t xml:space="preserve">Knows all of the modeling constructs available in the </w:t>
-      </w:r>
-      <w:proofErr w:type="spellStart"/>
-      <w:r>
-        <w:t>xtUML</w:t>
-      </w:r>
-      <w:proofErr w:type="spellEnd"/>
-      <w:r>
-        <w:t xml:space="preserve"> method</w:t>
-      </w:r>
-    </w:p>
-    <w:p>
-      <w:pPr>
-        <w:pStyle w:val="ListParagraph"/>
-        <w:numPr>
-          <w:ilvl w:val="0"/>
-          <w:numId w:val="6"/>
-        </w:numPr>
-      </w:pPr>
-      <w:r>
-        <w:t>Has been exposed to the most useful idioms and patterns</w:t>
-      </w:r>
-    </w:p>
-    <w:p>
-      <w:pPr>
-        <w:pStyle w:val="ListParagraph"/>
-        <w:numPr>
-          <w:ilvl w:val="0"/>
-          <w:numId w:val="6"/>
-        </w:numPr>
-      </w:pPr>
-      <w:r>
-        <w:t>Understands the range of abstraction levels available</w:t>
-      </w:r>
-    </w:p>
-    <w:p>
-      <w:pPr>
-        <w:pStyle w:val="ListParagraph"/>
-        <w:numPr>
-          <w:ilvl w:val="0"/>
-          <w:numId w:val="6"/>
-        </w:numPr>
-      </w:pPr>
-      <w:r>
-        <w:t>Can evaluate models along several dimensions including:</w:t>
-      </w:r>
-    </w:p>
-    <w:p>
-      <w:pPr>
-        <w:pStyle w:val="ListParagraph"/>
-        <w:numPr>
-          <w:ilvl w:val="1"/>
-          <w:numId w:val="6"/>
-        </w:numPr>
-      </w:pPr>
-      <w:r>
-        <w:t>Accuracy of the abstraction</w:t>
-      </w:r>
-    </w:p>
-    <w:p>
-      <w:pPr>
-        <w:pStyle w:val="ListParagraph"/>
-        <w:numPr>
-          <w:ilvl w:val="1"/>
-          <w:numId w:val="6"/>
-        </w:numPr>
-      </w:pPr>
-      <w:r>
-        <w:t xml:space="preserve">Understandability </w:t>
-      </w:r>
-    </w:p>
-    <w:p>
-      <w:pPr>
-        <w:pStyle w:val="ListParagraph"/>
-        <w:numPr>
-          <w:ilvl w:val="1"/>
-          <w:numId w:val="6"/>
-        </w:numPr>
-      </w:pPr>
-      <w:r>
-        <w:t>Level of abstraction</w:t>
-      </w:r>
-    </w:p>
-    <w:p>
-      <w:pPr>
-        <w:pStyle w:val="ListParagraph"/>
-        <w:numPr>
-          <w:ilvl w:val="1"/>
-          <w:numId w:val="6"/>
-        </w:numPr>
-      </w:pPr>
-      <w:r>
-        <w:t xml:space="preserve">Degree of invariance </w:t>
-      </w:r>
-    </w:p>
-    <w:p>
-      <w:pPr>
-        <w:pStyle w:val="ListParagraph"/>
-        <w:numPr>
-          <w:ilvl w:val="1"/>
-          <w:numId w:val="6"/>
-        </w:numPr>
-      </w:pPr>
-      <w:r>
-        <w:t>Coupling and cohesion</w:t>
-      </w:r>
-    </w:p>
-    <w:p>
-      <w:pPr>
-        <w:pStyle w:val="Heading2"/>
-      </w:pPr>
-      <w:r>
-        <w:lastRenderedPageBreak/>
-        <w:t>Summary</w:t>
-      </w:r>
-    </w:p>
-    <w:p>
-      <w:r>
-        <w:t xml:space="preserve">Note that this </w:t>
-      </w:r>
-      <w:r>
-        <w:t>training regimen</w:t>
-      </w:r>
-      <w:r>
-        <w:t xml:space="preserve"> cannot promise to produce engineers capable of building high-quality models.  For some, producing excellent abstractions is a gift while others must work years to acquire a reasonable level of competency</w:t>
-      </w:r>
-      <w:r>
-        <w:t xml:space="preserve">.  However, even poorly abstracted models are more </w:t>
-      </w:r>
-      <w:r>
-        <w:t>accessible and hence more valuable than poorly abstracted code.</w:t>
-      </w:r>
-      <w:r>
-        <w:t xml:space="preserve">  </w:t>
-      </w:r>
-    </w:p>
-    <w:p>
-      <w:r>
-        <w:t xml:space="preserve">Accordingly, this training program produces engineers competent in the </w:t>
-      </w:r>
-      <w:proofErr w:type="spellStart"/>
-      <w:r>
-        <w:t>xtUML</w:t>
-      </w:r>
-      <w:proofErr w:type="spellEnd"/>
-      <w:r>
-        <w:t xml:space="preserve"> method.  How well the method is then employed will vary from one </w:t>
-      </w:r>
-      <w:r>
-        <w:t>engineer to the next</w:t>
-      </w:r>
-      <w:r>
-        <w:t xml:space="preserve"> in much the same way as code quality varies across an organization.  </w:t>
-      </w:r>
-      <w:r>
-        <w:t>Though, u</w:t>
-      </w:r>
-      <w:r>
-        <w:t xml:space="preserve">nlike code, models expose abstractions, encouraging </w:t>
-      </w:r>
-      <w:r>
-        <w:t xml:space="preserve">and facilitating </w:t>
-      </w:r>
-      <w:r>
-        <w:t>improved quality along all the dimensions enumerated above.</w:t>
-      </w:r>
-    </w:p>
-    <w:p/>
-    <w:p/>
+    </w:p>
     <w:sectPr>
       <w:pgSz w:w="12240" w:h="15840"/>
       <w:pgMar w:top="1440" w:right="1440" w:bottom="1440" w:left="1440" w:header="720" w:footer="720" w:gutter="0"/>
@@ -1549,6 +2770,517 @@
     </w:lvl>
   </w:abstractNum>
   <w:abstractNum w:abstractNumId="1">
+    <w:nsid w:val="0B16048D"/>
+    <w:multiLevelType w:val="hybridMultilevel"/>
+    <w:tmpl w:val="66AC36D2"/>
+    <w:lvl w:ilvl="0" w:tplc="0409000F">
+      <w:start w:val="1"/>
+      <w:numFmt w:val="decimal"/>
+      <w:lvlText w:val="%1."/>
+      <w:lvlJc w:val="left"/>
+      <w:pPr>
+        <w:ind w:left="780" w:hanging="360"/>
+      </w:pPr>
+    </w:lvl>
+    <w:lvl w:ilvl="1" w:tplc="04090019" w:tentative="1">
+      <w:start w:val="1"/>
+      <w:numFmt w:val="lowerLetter"/>
+      <w:lvlText w:val="%2."/>
+      <w:lvlJc w:val="left"/>
+      <w:pPr>
+        <w:ind w:left="1500" w:hanging="360"/>
+      </w:pPr>
+    </w:lvl>
+    <w:lvl w:ilvl="2" w:tplc="0409001B" w:tentative="1">
+      <w:start w:val="1"/>
+      <w:numFmt w:val="lowerRoman"/>
+      <w:lvlText w:val="%3."/>
+      <w:lvlJc w:val="right"/>
+      <w:pPr>
+        <w:ind w:left="2220" w:hanging="180"/>
+      </w:pPr>
+    </w:lvl>
+    <w:lvl w:ilvl="3" w:tplc="0409000F" w:tentative="1">
+      <w:start w:val="1"/>
+      <w:numFmt w:val="decimal"/>
+      <w:lvlText w:val="%4."/>
+      <w:lvlJc w:val="left"/>
+      <w:pPr>
+        <w:ind w:left="2940" w:hanging="360"/>
+      </w:pPr>
+    </w:lvl>
+    <w:lvl w:ilvl="4" w:tplc="04090019" w:tentative="1">
+      <w:start w:val="1"/>
+      <w:numFmt w:val="lowerLetter"/>
+      <w:lvlText w:val="%5."/>
+      <w:lvlJc w:val="left"/>
+      <w:pPr>
+        <w:ind w:left="3660" w:hanging="360"/>
+      </w:pPr>
+    </w:lvl>
+    <w:lvl w:ilvl="5" w:tplc="0409001B" w:tentative="1">
+      <w:start w:val="1"/>
+      <w:numFmt w:val="lowerRoman"/>
+      <w:lvlText w:val="%6."/>
+      <w:lvlJc w:val="right"/>
+      <w:pPr>
+        <w:ind w:left="4380" w:hanging="180"/>
+      </w:pPr>
+    </w:lvl>
+    <w:lvl w:ilvl="6" w:tplc="0409000F" w:tentative="1">
+      <w:start w:val="1"/>
+      <w:numFmt w:val="decimal"/>
+      <w:lvlText w:val="%7."/>
+      <w:lvlJc w:val="left"/>
+      <w:pPr>
+        <w:ind w:left="5100" w:hanging="360"/>
+      </w:pPr>
+    </w:lvl>
+    <w:lvl w:ilvl="7" w:tplc="04090019" w:tentative="1">
+      <w:start w:val="1"/>
+      <w:numFmt w:val="lowerLetter"/>
+      <w:lvlText w:val="%8."/>
+      <w:lvlJc w:val="left"/>
+      <w:pPr>
+        <w:ind w:left="5820" w:hanging="360"/>
+      </w:pPr>
+    </w:lvl>
+    <w:lvl w:ilvl="8" w:tplc="0409001B" w:tentative="1">
+      <w:start w:val="1"/>
+      <w:numFmt w:val="lowerRoman"/>
+      <w:lvlText w:val="%9."/>
+      <w:lvlJc w:val="right"/>
+      <w:pPr>
+        <w:ind w:left="6540" w:hanging="180"/>
+      </w:pPr>
+    </w:lvl>
+  </w:abstractNum>
+  <w:abstractNum w:abstractNumId="2">
+    <w:nsid w:val="1EC10159"/>
+    <w:multiLevelType w:val="hybridMultilevel"/>
+    <w:tmpl w:val="BEFEC90A"/>
+    <w:lvl w:ilvl="0" w:tplc="0409000F">
+      <w:start w:val="1"/>
+      <w:numFmt w:val="decimal"/>
+      <w:lvlText w:val="%1."/>
+      <w:lvlJc w:val="left"/>
+      <w:pPr>
+        <w:ind w:left="720" w:hanging="360"/>
+      </w:pPr>
+    </w:lvl>
+    <w:lvl w:ilvl="1" w:tplc="04090019">
+      <w:start w:val="1"/>
+      <w:numFmt w:val="lowerLetter"/>
+      <w:lvlText w:val="%2."/>
+      <w:lvlJc w:val="left"/>
+      <w:pPr>
+        <w:ind w:left="1440" w:hanging="360"/>
+      </w:pPr>
+    </w:lvl>
+    <w:lvl w:ilvl="2" w:tplc="0409001B">
+      <w:start w:val="1"/>
+      <w:numFmt w:val="lowerRoman"/>
+      <w:lvlText w:val="%3."/>
+      <w:lvlJc w:val="right"/>
+      <w:pPr>
+        <w:ind w:left="2160" w:hanging="180"/>
+      </w:pPr>
+    </w:lvl>
+    <w:lvl w:ilvl="3" w:tplc="0409000F" w:tentative="1">
+      <w:start w:val="1"/>
+      <w:numFmt w:val="decimal"/>
+      <w:lvlText w:val="%4."/>
+      <w:lvlJc w:val="left"/>
+      <w:pPr>
+        <w:ind w:left="2880" w:hanging="360"/>
+      </w:pPr>
+    </w:lvl>
+    <w:lvl w:ilvl="4" w:tplc="04090019" w:tentative="1">
+      <w:start w:val="1"/>
+      <w:numFmt w:val="lowerLetter"/>
+      <w:lvlText w:val="%5."/>
+      <w:lvlJc w:val="left"/>
+      <w:pPr>
+        <w:ind w:left="3600" w:hanging="360"/>
+      </w:pPr>
+    </w:lvl>
+    <w:lvl w:ilvl="5" w:tplc="0409001B" w:tentative="1">
+      <w:start w:val="1"/>
+      <w:numFmt w:val="lowerRoman"/>
+      <w:lvlText w:val="%6."/>
+      <w:lvlJc w:val="right"/>
+      <w:pPr>
+        <w:ind w:left="4320" w:hanging="180"/>
+      </w:pPr>
+    </w:lvl>
+    <w:lvl w:ilvl="6" w:tplc="0409000F" w:tentative="1">
+      <w:start w:val="1"/>
+      <w:numFmt w:val="decimal"/>
+      <w:lvlText w:val="%7."/>
+      <w:lvlJc w:val="left"/>
+      <w:pPr>
+        <w:ind w:left="5040" w:hanging="360"/>
+      </w:pPr>
+    </w:lvl>
+    <w:lvl w:ilvl="7" w:tplc="04090019" w:tentative="1">
+      <w:start w:val="1"/>
+      <w:numFmt w:val="lowerLetter"/>
+      <w:lvlText w:val="%8."/>
+      <w:lvlJc w:val="left"/>
+      <w:pPr>
+        <w:ind w:left="5760" w:hanging="360"/>
+      </w:pPr>
+    </w:lvl>
+    <w:lvl w:ilvl="8" w:tplc="0409001B" w:tentative="1">
+      <w:start w:val="1"/>
+      <w:numFmt w:val="lowerRoman"/>
+      <w:lvlText w:val="%9."/>
+      <w:lvlJc w:val="right"/>
+      <w:pPr>
+        <w:ind w:left="6480" w:hanging="180"/>
+      </w:pPr>
+    </w:lvl>
+  </w:abstractNum>
+  <w:abstractNum w:abstractNumId="3">
+    <w:nsid w:val="2009279C"/>
+    <w:multiLevelType w:val="hybridMultilevel"/>
+    <w:tmpl w:val="84A6717A"/>
+    <w:lvl w:ilvl="0" w:tplc="04090001">
+      <w:start w:val="1"/>
+      <w:numFmt w:val="bullet"/>
+      <w:lvlText w:val=""/>
+      <w:lvlJc w:val="left"/>
+      <w:pPr>
+        <w:ind w:left="720" w:hanging="360"/>
+      </w:pPr>
+      <w:rPr>
+        <w:rFonts w:ascii="Symbol" w:hAnsi="Symbol" w:hint="default"/>
+      </w:rPr>
+    </w:lvl>
+    <w:lvl w:ilvl="1" w:tplc="04090003" w:tentative="1">
+      <w:start w:val="1"/>
+      <w:numFmt w:val="bullet"/>
+      <w:lvlText w:val="o"/>
+      <w:lvlJc w:val="left"/>
+      <w:pPr>
+        <w:ind w:left="1440" w:hanging="360"/>
+      </w:pPr>
+      <w:rPr>
+        <w:rFonts w:ascii="Courier New" w:hAnsi="Courier New" w:cs="Courier New" w:hint="default"/>
+      </w:rPr>
+    </w:lvl>
+    <w:lvl w:ilvl="2" w:tplc="04090005" w:tentative="1">
+      <w:start w:val="1"/>
+      <w:numFmt w:val="bullet"/>
+      <w:lvlText w:val=""/>
+      <w:lvlJc w:val="left"/>
+      <w:pPr>
+        <w:ind w:left="2160" w:hanging="360"/>
+      </w:pPr>
+      <w:rPr>
+        <w:rFonts w:ascii="Wingdings" w:hAnsi="Wingdings" w:hint="default"/>
+      </w:rPr>
+    </w:lvl>
+    <w:lvl w:ilvl="3" w:tplc="04090001" w:tentative="1">
+      <w:start w:val="1"/>
+      <w:numFmt w:val="bullet"/>
+      <w:lvlText w:val=""/>
+      <w:lvlJc w:val="left"/>
+      <w:pPr>
+        <w:ind w:left="2880" w:hanging="360"/>
+      </w:pPr>
+      <w:rPr>
+        <w:rFonts w:ascii="Symbol" w:hAnsi="Symbol" w:hint="default"/>
+      </w:rPr>
+    </w:lvl>
+    <w:lvl w:ilvl="4" w:tplc="04090003" w:tentative="1">
+      <w:start w:val="1"/>
+      <w:numFmt w:val="bullet"/>
+      <w:lvlText w:val="o"/>
+      <w:lvlJc w:val="left"/>
+      <w:pPr>
+        <w:ind w:left="3600" w:hanging="360"/>
+      </w:pPr>
+      <w:rPr>
+        <w:rFonts w:ascii="Courier New" w:hAnsi="Courier New" w:cs="Courier New" w:hint="default"/>
+      </w:rPr>
+    </w:lvl>
+    <w:lvl w:ilvl="5" w:tplc="04090005" w:tentative="1">
+      <w:start w:val="1"/>
+      <w:numFmt w:val="bullet"/>
+      <w:lvlText w:val=""/>
+      <w:lvlJc w:val="left"/>
+      <w:pPr>
+        <w:ind w:left="4320" w:hanging="360"/>
+      </w:pPr>
+      <w:rPr>
+        <w:rFonts w:ascii="Wingdings" w:hAnsi="Wingdings" w:hint="default"/>
+      </w:rPr>
+    </w:lvl>
+    <w:lvl w:ilvl="6" w:tplc="04090001" w:tentative="1">
+      <w:start w:val="1"/>
+      <w:numFmt w:val="bullet"/>
+      <w:lvlText w:val=""/>
+      <w:lvlJc w:val="left"/>
+      <w:pPr>
+        <w:ind w:left="5040" w:hanging="360"/>
+      </w:pPr>
+      <w:rPr>
+        <w:rFonts w:ascii="Symbol" w:hAnsi="Symbol" w:hint="default"/>
+      </w:rPr>
+    </w:lvl>
+    <w:lvl w:ilvl="7" w:tplc="04090003" w:tentative="1">
+      <w:start w:val="1"/>
+      <w:numFmt w:val="bullet"/>
+      <w:lvlText w:val="o"/>
+      <w:lvlJc w:val="left"/>
+      <w:pPr>
+        <w:ind w:left="5760" w:hanging="360"/>
+      </w:pPr>
+      <w:rPr>
+        <w:rFonts w:ascii="Courier New" w:hAnsi="Courier New" w:cs="Courier New" w:hint="default"/>
+      </w:rPr>
+    </w:lvl>
+    <w:lvl w:ilvl="8" w:tplc="04090005" w:tentative="1">
+      <w:start w:val="1"/>
+      <w:numFmt w:val="bullet"/>
+      <w:lvlText w:val=""/>
+      <w:lvlJc w:val="left"/>
+      <w:pPr>
+        <w:ind w:left="6480" w:hanging="360"/>
+      </w:pPr>
+      <w:rPr>
+        <w:rFonts w:ascii="Wingdings" w:hAnsi="Wingdings" w:hint="default"/>
+      </w:rPr>
+    </w:lvl>
+  </w:abstractNum>
+  <w:abstractNum w:abstractNumId="4">
+    <w:nsid w:val="2D530F2E"/>
+    <w:multiLevelType w:val="hybridMultilevel"/>
+    <w:tmpl w:val="EF866986"/>
+    <w:lvl w:ilvl="0" w:tplc="04090001">
+      <w:start w:val="1"/>
+      <w:numFmt w:val="bullet"/>
+      <w:lvlText w:val=""/>
+      <w:lvlJc w:val="left"/>
+      <w:pPr>
+        <w:ind w:left="720" w:hanging="360"/>
+      </w:pPr>
+      <w:rPr>
+        <w:rFonts w:ascii="Symbol" w:hAnsi="Symbol" w:hint="default"/>
+      </w:rPr>
+    </w:lvl>
+    <w:lvl w:ilvl="1" w:tplc="04090003" w:tentative="1">
+      <w:start w:val="1"/>
+      <w:numFmt w:val="bullet"/>
+      <w:lvlText w:val="o"/>
+      <w:lvlJc w:val="left"/>
+      <w:pPr>
+        <w:ind w:left="1440" w:hanging="360"/>
+      </w:pPr>
+      <w:rPr>
+        <w:rFonts w:ascii="Courier New" w:hAnsi="Courier New" w:cs="Courier New" w:hint="default"/>
+      </w:rPr>
+    </w:lvl>
+    <w:lvl w:ilvl="2" w:tplc="04090005" w:tentative="1">
+      <w:start w:val="1"/>
+      <w:numFmt w:val="bullet"/>
+      <w:lvlText w:val=""/>
+      <w:lvlJc w:val="left"/>
+      <w:pPr>
+        <w:ind w:left="2160" w:hanging="360"/>
+      </w:pPr>
+      <w:rPr>
+        <w:rFonts w:ascii="Wingdings" w:hAnsi="Wingdings" w:hint="default"/>
+      </w:rPr>
+    </w:lvl>
+    <w:lvl w:ilvl="3" w:tplc="04090001" w:tentative="1">
+      <w:start w:val="1"/>
+      <w:numFmt w:val="bullet"/>
+      <w:lvlText w:val=""/>
+      <w:lvlJc w:val="left"/>
+      <w:pPr>
+        <w:ind w:left="2880" w:hanging="360"/>
+      </w:pPr>
+      <w:rPr>
+        <w:rFonts w:ascii="Symbol" w:hAnsi="Symbol" w:hint="default"/>
+      </w:rPr>
+    </w:lvl>
+    <w:lvl w:ilvl="4" w:tplc="04090003" w:tentative="1">
+      <w:start w:val="1"/>
+      <w:numFmt w:val="bullet"/>
+      <w:lvlText w:val="o"/>
+      <w:lvlJc w:val="left"/>
+      <w:pPr>
+        <w:ind w:left="3600" w:hanging="360"/>
+      </w:pPr>
+      <w:rPr>
+        <w:rFonts w:ascii="Courier New" w:hAnsi="Courier New" w:cs="Courier New" w:hint="default"/>
+      </w:rPr>
+    </w:lvl>
+    <w:lvl w:ilvl="5" w:tplc="04090005" w:tentative="1">
+      <w:start w:val="1"/>
+      <w:numFmt w:val="bullet"/>
+      <w:lvlText w:val=""/>
+      <w:lvlJc w:val="left"/>
+      <w:pPr>
+        <w:ind w:left="4320" w:hanging="360"/>
+      </w:pPr>
+      <w:rPr>
+        <w:rFonts w:ascii="Wingdings" w:hAnsi="Wingdings" w:hint="default"/>
+      </w:rPr>
+    </w:lvl>
+    <w:lvl w:ilvl="6" w:tplc="04090001" w:tentative="1">
+      <w:start w:val="1"/>
+      <w:numFmt w:val="bullet"/>
+      <w:lvlText w:val=""/>
+      <w:lvlJc w:val="left"/>
+      <w:pPr>
+        <w:ind w:left="5040" w:hanging="360"/>
+      </w:pPr>
+      <w:rPr>
+        <w:rFonts w:ascii="Symbol" w:hAnsi="Symbol" w:hint="default"/>
+      </w:rPr>
+    </w:lvl>
+    <w:lvl w:ilvl="7" w:tplc="04090003" w:tentative="1">
+      <w:start w:val="1"/>
+      <w:numFmt w:val="bullet"/>
+      <w:lvlText w:val="o"/>
+      <w:lvlJc w:val="left"/>
+      <w:pPr>
+        <w:ind w:left="5760" w:hanging="360"/>
+      </w:pPr>
+      <w:rPr>
+        <w:rFonts w:ascii="Courier New" w:hAnsi="Courier New" w:cs="Courier New" w:hint="default"/>
+      </w:rPr>
+    </w:lvl>
+    <w:lvl w:ilvl="8" w:tplc="04090005" w:tentative="1">
+      <w:start w:val="1"/>
+      <w:numFmt w:val="bullet"/>
+      <w:lvlText w:val=""/>
+      <w:lvlJc w:val="left"/>
+      <w:pPr>
+        <w:ind w:left="6480" w:hanging="360"/>
+      </w:pPr>
+      <w:rPr>
+        <w:rFonts w:ascii="Wingdings" w:hAnsi="Wingdings" w:hint="default"/>
+      </w:rPr>
+    </w:lvl>
+  </w:abstractNum>
+  <w:abstractNum w:abstractNumId="5">
+    <w:nsid w:val="31457288"/>
+    <w:multiLevelType w:val="hybridMultilevel"/>
+    <w:tmpl w:val="45D677DE"/>
+    <w:lvl w:ilvl="0" w:tplc="04090001">
+      <w:start w:val="1"/>
+      <w:numFmt w:val="bullet"/>
+      <w:lvlText w:val=""/>
+      <w:lvlJc w:val="left"/>
+      <w:pPr>
+        <w:ind w:left="720" w:hanging="360"/>
+      </w:pPr>
+      <w:rPr>
+        <w:rFonts w:ascii="Symbol" w:hAnsi="Symbol" w:hint="default"/>
+      </w:rPr>
+    </w:lvl>
+    <w:lvl w:ilvl="1" w:tplc="04090003">
+      <w:start w:val="1"/>
+      <w:numFmt w:val="bullet"/>
+      <w:lvlText w:val="o"/>
+      <w:lvlJc w:val="left"/>
+      <w:pPr>
+        <w:ind w:left="1440" w:hanging="360"/>
+      </w:pPr>
+      <w:rPr>
+        <w:rFonts w:ascii="Courier New" w:hAnsi="Courier New" w:cs="Courier New" w:hint="default"/>
+      </w:rPr>
+    </w:lvl>
+    <w:lvl w:ilvl="2" w:tplc="04090005" w:tentative="1">
+      <w:start w:val="1"/>
+      <w:numFmt w:val="bullet"/>
+      <w:lvlText w:val=""/>
+      <w:lvlJc w:val="left"/>
+      <w:pPr>
+        <w:ind w:left="2160" w:hanging="360"/>
+      </w:pPr>
+      <w:rPr>
+        <w:rFonts w:ascii="Wingdings" w:hAnsi="Wingdings" w:hint="default"/>
+      </w:rPr>
+    </w:lvl>
+    <w:lvl w:ilvl="3" w:tplc="04090001" w:tentative="1">
+      <w:start w:val="1"/>
+      <w:numFmt w:val="bullet"/>
+      <w:lvlText w:val=""/>
+      <w:lvlJc w:val="left"/>
+      <w:pPr>
+        <w:ind w:left="2880" w:hanging="360"/>
+      </w:pPr>
+      <w:rPr>
+        <w:rFonts w:ascii="Symbol" w:hAnsi="Symbol" w:hint="default"/>
+      </w:rPr>
+    </w:lvl>
+    <w:lvl w:ilvl="4" w:tplc="04090003" w:tentative="1">
+      <w:start w:val="1"/>
+      <w:numFmt w:val="bullet"/>
+      <w:lvlText w:val="o"/>
+      <w:lvlJc w:val="left"/>
+      <w:pPr>
+        <w:ind w:left="3600" w:hanging="360"/>
+      </w:pPr>
+      <w:rPr>
+        <w:rFonts w:ascii="Courier New" w:hAnsi="Courier New" w:cs="Courier New" w:hint="default"/>
+      </w:rPr>
+    </w:lvl>
+    <w:lvl w:ilvl="5" w:tplc="04090005" w:tentative="1">
+      <w:start w:val="1"/>
+      <w:numFmt w:val="bullet"/>
+      <w:lvlText w:val=""/>
+      <w:lvlJc w:val="left"/>
+      <w:pPr>
+        <w:ind w:left="4320" w:hanging="360"/>
+      </w:pPr>
+      <w:rPr>
+        <w:rFonts w:ascii="Wingdings" w:hAnsi="Wingdings" w:hint="default"/>
+      </w:rPr>
+    </w:lvl>
+    <w:lvl w:ilvl="6" w:tplc="04090001" w:tentative="1">
+      <w:start w:val="1"/>
+      <w:numFmt w:val="bullet"/>
+      <w:lvlText w:val=""/>
+      <w:lvlJc w:val="left"/>
+      <w:pPr>
+        <w:ind w:left="5040" w:hanging="360"/>
+      </w:pPr>
+      <w:rPr>
+        <w:rFonts w:ascii="Symbol" w:hAnsi="Symbol" w:hint="default"/>
+      </w:rPr>
+    </w:lvl>
+    <w:lvl w:ilvl="7" w:tplc="04090003" w:tentative="1">
+      <w:start w:val="1"/>
+      <w:numFmt w:val="bullet"/>
+      <w:lvlText w:val="o"/>
+      <w:lvlJc w:val="left"/>
+      <w:pPr>
+        <w:ind w:left="5760" w:hanging="360"/>
+      </w:pPr>
+      <w:rPr>
+        <w:rFonts w:ascii="Courier New" w:hAnsi="Courier New" w:cs="Courier New" w:hint="default"/>
+      </w:rPr>
+    </w:lvl>
+    <w:lvl w:ilvl="8" w:tplc="04090005" w:tentative="1">
+      <w:start w:val="1"/>
+      <w:numFmt w:val="bullet"/>
+      <w:lvlText w:val=""/>
+      <w:lvlJc w:val="left"/>
+      <w:pPr>
+        <w:ind w:left="6480" w:hanging="360"/>
+      </w:pPr>
+      <w:rPr>
+        <w:rFonts w:ascii="Wingdings" w:hAnsi="Wingdings" w:hint="default"/>
+      </w:rPr>
+    </w:lvl>
+  </w:abstractNum>
+  <w:abstractNum w:abstractNumId="6">
     <w:nsid w:val="31F826D2"/>
     <w:multiLevelType w:val="hybridMultilevel"/>
     <w:tmpl w:val="244018F2"/>
@@ -1661,7 +3393,7 @@
       </w:rPr>
     </w:lvl>
   </w:abstractNum>
-  <w:abstractNum w:abstractNumId="2">
+  <w:abstractNum w:abstractNumId="7">
     <w:nsid w:val="33CF4D49"/>
     <w:multiLevelType w:val="hybridMultilevel"/>
     <w:tmpl w:val="757ECB6C"/>
@@ -1774,7 +3506,93 @@
       </w:rPr>
     </w:lvl>
   </w:abstractNum>
-  <w:abstractNum w:abstractNumId="3">
+  <w:abstractNum w:abstractNumId="8">
+    <w:nsid w:val="40011D7A"/>
+    <w:multiLevelType w:val="hybridMultilevel"/>
+    <w:tmpl w:val="F62A6792"/>
+    <w:lvl w:ilvl="0" w:tplc="0409000F">
+      <w:start w:val="1"/>
+      <w:numFmt w:val="decimal"/>
+      <w:lvlText w:val="%1."/>
+      <w:lvlJc w:val="left"/>
+      <w:pPr>
+        <w:ind w:left="720" w:hanging="360"/>
+      </w:pPr>
+    </w:lvl>
+    <w:lvl w:ilvl="1" w:tplc="04090019">
+      <w:start w:val="1"/>
+      <w:numFmt w:val="lowerLetter"/>
+      <w:lvlText w:val="%2."/>
+      <w:lvlJc w:val="left"/>
+      <w:pPr>
+        <w:ind w:left="1440" w:hanging="360"/>
+      </w:pPr>
+    </w:lvl>
+    <w:lvl w:ilvl="2" w:tplc="0409001B" w:tentative="1">
+      <w:start w:val="1"/>
+      <w:numFmt w:val="lowerRoman"/>
+      <w:lvlText w:val="%3."/>
+      <w:lvlJc w:val="right"/>
+      <w:pPr>
+        <w:ind w:left="2160" w:hanging="180"/>
+      </w:pPr>
+    </w:lvl>
+    <w:lvl w:ilvl="3" w:tplc="0409000F" w:tentative="1">
+      <w:start w:val="1"/>
+      <w:numFmt w:val="decimal"/>
+      <w:lvlText w:val="%4."/>
+      <w:lvlJc w:val="left"/>
+      <w:pPr>
+        <w:ind w:left="2880" w:hanging="360"/>
+      </w:pPr>
+    </w:lvl>
+    <w:lvl w:ilvl="4" w:tplc="04090019" w:tentative="1">
+      <w:start w:val="1"/>
+      <w:numFmt w:val="lowerLetter"/>
+      <w:lvlText w:val="%5."/>
+      <w:lvlJc w:val="left"/>
+      <w:pPr>
+        <w:ind w:left="3600" w:hanging="360"/>
+      </w:pPr>
+    </w:lvl>
+    <w:lvl w:ilvl="5" w:tplc="0409001B" w:tentative="1">
+      <w:start w:val="1"/>
+      <w:numFmt w:val="lowerRoman"/>
+      <w:lvlText w:val="%6."/>
+      <w:lvlJc w:val="right"/>
+      <w:pPr>
+        <w:ind w:left="4320" w:hanging="180"/>
+      </w:pPr>
+    </w:lvl>
+    <w:lvl w:ilvl="6" w:tplc="0409000F" w:tentative="1">
+      <w:start w:val="1"/>
+      <w:numFmt w:val="decimal"/>
+      <w:lvlText w:val="%7."/>
+      <w:lvlJc w:val="left"/>
+      <w:pPr>
+        <w:ind w:left="5040" w:hanging="360"/>
+      </w:pPr>
+    </w:lvl>
+    <w:lvl w:ilvl="7" w:tplc="04090019" w:tentative="1">
+      <w:start w:val="1"/>
+      <w:numFmt w:val="lowerLetter"/>
+      <w:lvlText w:val="%8."/>
+      <w:lvlJc w:val="left"/>
+      <w:pPr>
+        <w:ind w:left="5760" w:hanging="360"/>
+      </w:pPr>
+    </w:lvl>
+    <w:lvl w:ilvl="8" w:tplc="0409001B" w:tentative="1">
+      <w:start w:val="1"/>
+      <w:numFmt w:val="lowerRoman"/>
+      <w:lvlText w:val="%9."/>
+      <w:lvlJc w:val="right"/>
+      <w:pPr>
+        <w:ind w:left="6480" w:hanging="180"/>
+      </w:pPr>
+    </w:lvl>
+  </w:abstractNum>
+  <w:abstractNum w:abstractNumId="9">
     <w:nsid w:val="46B55B0D"/>
     <w:multiLevelType w:val="hybridMultilevel"/>
     <w:tmpl w:val="A482AD30"/>
@@ -1887,7 +3705,206 @@
       </w:rPr>
     </w:lvl>
   </w:abstractNum>
-  <w:abstractNum w:abstractNumId="4">
+  <w:abstractNum w:abstractNumId="10">
+    <w:nsid w:val="4A2D598D"/>
+    <w:multiLevelType w:val="hybridMultilevel"/>
+    <w:tmpl w:val="796A69BA"/>
+    <w:lvl w:ilvl="0" w:tplc="04090001">
+      <w:start w:val="1"/>
+      <w:numFmt w:val="bullet"/>
+      <w:lvlText w:val=""/>
+      <w:lvlJc w:val="left"/>
+      <w:pPr>
+        <w:ind w:left="720" w:hanging="360"/>
+      </w:pPr>
+      <w:rPr>
+        <w:rFonts w:ascii="Symbol" w:hAnsi="Symbol" w:hint="default"/>
+      </w:rPr>
+    </w:lvl>
+    <w:lvl w:ilvl="1" w:tplc="04090003">
+      <w:start w:val="1"/>
+      <w:numFmt w:val="bullet"/>
+      <w:lvlText w:val="o"/>
+      <w:lvlJc w:val="left"/>
+      <w:pPr>
+        <w:ind w:left="1440" w:hanging="360"/>
+      </w:pPr>
+      <w:rPr>
+        <w:rFonts w:ascii="Courier New" w:hAnsi="Courier New" w:cs="Courier New" w:hint="default"/>
+      </w:rPr>
+    </w:lvl>
+    <w:lvl w:ilvl="2" w:tplc="04090005" w:tentative="1">
+      <w:start w:val="1"/>
+      <w:numFmt w:val="bullet"/>
+      <w:lvlText w:val=""/>
+      <w:lvlJc w:val="left"/>
+      <w:pPr>
+        <w:ind w:left="2160" w:hanging="360"/>
+      </w:pPr>
+      <w:rPr>
+        <w:rFonts w:ascii="Wingdings" w:hAnsi="Wingdings" w:hint="default"/>
+      </w:rPr>
+    </w:lvl>
+    <w:lvl w:ilvl="3" w:tplc="04090001" w:tentative="1">
+      <w:start w:val="1"/>
+      <w:numFmt w:val="bullet"/>
+      <w:lvlText w:val=""/>
+      <w:lvlJc w:val="left"/>
+      <w:pPr>
+        <w:ind w:left="2880" w:hanging="360"/>
+      </w:pPr>
+      <w:rPr>
+        <w:rFonts w:ascii="Symbol" w:hAnsi="Symbol" w:hint="default"/>
+      </w:rPr>
+    </w:lvl>
+    <w:lvl w:ilvl="4" w:tplc="04090003" w:tentative="1">
+      <w:start w:val="1"/>
+      <w:numFmt w:val="bullet"/>
+      <w:lvlText w:val="o"/>
+      <w:lvlJc w:val="left"/>
+      <w:pPr>
+        <w:ind w:left="3600" w:hanging="360"/>
+      </w:pPr>
+      <w:rPr>
+        <w:rFonts w:ascii="Courier New" w:hAnsi="Courier New" w:cs="Courier New" w:hint="default"/>
+      </w:rPr>
+    </w:lvl>
+    <w:lvl w:ilvl="5" w:tplc="04090005" w:tentative="1">
+      <w:start w:val="1"/>
+      <w:numFmt w:val="bullet"/>
+      <w:lvlText w:val=""/>
+      <w:lvlJc w:val="left"/>
+      <w:pPr>
+        <w:ind w:left="4320" w:hanging="360"/>
+      </w:pPr>
+      <w:rPr>
+        <w:rFonts w:ascii="Wingdings" w:hAnsi="Wingdings" w:hint="default"/>
+      </w:rPr>
+    </w:lvl>
+    <w:lvl w:ilvl="6" w:tplc="04090001" w:tentative="1">
+      <w:start w:val="1"/>
+      <w:numFmt w:val="bullet"/>
+      <w:lvlText w:val=""/>
+      <w:lvlJc w:val="left"/>
+      <w:pPr>
+        <w:ind w:left="5040" w:hanging="360"/>
+      </w:pPr>
+      <w:rPr>
+        <w:rFonts w:ascii="Symbol" w:hAnsi="Symbol" w:hint="default"/>
+      </w:rPr>
+    </w:lvl>
+    <w:lvl w:ilvl="7" w:tplc="04090003" w:tentative="1">
+      <w:start w:val="1"/>
+      <w:numFmt w:val="bullet"/>
+      <w:lvlText w:val="o"/>
+      <w:lvlJc w:val="left"/>
+      <w:pPr>
+        <w:ind w:left="5760" w:hanging="360"/>
+      </w:pPr>
+      <w:rPr>
+        <w:rFonts w:ascii="Courier New" w:hAnsi="Courier New" w:cs="Courier New" w:hint="default"/>
+      </w:rPr>
+    </w:lvl>
+    <w:lvl w:ilvl="8" w:tplc="04090005" w:tentative="1">
+      <w:start w:val="1"/>
+      <w:numFmt w:val="bullet"/>
+      <w:lvlText w:val=""/>
+      <w:lvlJc w:val="left"/>
+      <w:pPr>
+        <w:ind w:left="6480" w:hanging="360"/>
+      </w:pPr>
+      <w:rPr>
+        <w:rFonts w:ascii="Wingdings" w:hAnsi="Wingdings" w:hint="default"/>
+      </w:rPr>
+    </w:lvl>
+  </w:abstractNum>
+  <w:abstractNum w:abstractNumId="11">
+    <w:nsid w:val="4A321ED6"/>
+    <w:multiLevelType w:val="hybridMultilevel"/>
+    <w:tmpl w:val="BEFEC90A"/>
+    <w:lvl w:ilvl="0" w:tplc="0409000F">
+      <w:start w:val="1"/>
+      <w:numFmt w:val="decimal"/>
+      <w:lvlText w:val="%1."/>
+      <w:lvlJc w:val="left"/>
+      <w:pPr>
+        <w:ind w:left="720" w:hanging="360"/>
+      </w:pPr>
+    </w:lvl>
+    <w:lvl w:ilvl="1" w:tplc="04090019">
+      <w:start w:val="1"/>
+      <w:numFmt w:val="lowerLetter"/>
+      <w:lvlText w:val="%2."/>
+      <w:lvlJc w:val="left"/>
+      <w:pPr>
+        <w:ind w:left="1440" w:hanging="360"/>
+      </w:pPr>
+    </w:lvl>
+    <w:lvl w:ilvl="2" w:tplc="0409001B">
+      <w:start w:val="1"/>
+      <w:numFmt w:val="lowerRoman"/>
+      <w:lvlText w:val="%3."/>
+      <w:lvlJc w:val="right"/>
+      <w:pPr>
+        <w:ind w:left="2160" w:hanging="180"/>
+      </w:pPr>
+    </w:lvl>
+    <w:lvl w:ilvl="3" w:tplc="0409000F" w:tentative="1">
+      <w:start w:val="1"/>
+      <w:numFmt w:val="decimal"/>
+      <w:lvlText w:val="%4."/>
+      <w:lvlJc w:val="left"/>
+      <w:pPr>
+        <w:ind w:left="2880" w:hanging="360"/>
+      </w:pPr>
+    </w:lvl>
+    <w:lvl w:ilvl="4" w:tplc="04090019" w:tentative="1">
+      <w:start w:val="1"/>
+      <w:numFmt w:val="lowerLetter"/>
+      <w:lvlText w:val="%5."/>
+      <w:lvlJc w:val="left"/>
+      <w:pPr>
+        <w:ind w:left="3600" w:hanging="360"/>
+      </w:pPr>
+    </w:lvl>
+    <w:lvl w:ilvl="5" w:tplc="0409001B" w:tentative="1">
+      <w:start w:val="1"/>
+      <w:numFmt w:val="lowerRoman"/>
+      <w:lvlText w:val="%6."/>
+      <w:lvlJc w:val="right"/>
+      <w:pPr>
+        <w:ind w:left="4320" w:hanging="180"/>
+      </w:pPr>
+    </w:lvl>
+    <w:lvl w:ilvl="6" w:tplc="0409000F" w:tentative="1">
+      <w:start w:val="1"/>
+      <w:numFmt w:val="decimal"/>
+      <w:lvlText w:val="%7."/>
+      <w:lvlJc w:val="left"/>
+      <w:pPr>
+        <w:ind w:left="5040" w:hanging="360"/>
+      </w:pPr>
+    </w:lvl>
+    <w:lvl w:ilvl="7" w:tplc="04090019" w:tentative="1">
+      <w:start w:val="1"/>
+      <w:numFmt w:val="lowerLetter"/>
+      <w:lvlText w:val="%8."/>
+      <w:lvlJc w:val="left"/>
+      <w:pPr>
+        <w:ind w:left="5760" w:hanging="360"/>
+      </w:pPr>
+    </w:lvl>
+    <w:lvl w:ilvl="8" w:tplc="0409001B" w:tentative="1">
+      <w:start w:val="1"/>
+      <w:numFmt w:val="lowerRoman"/>
+      <w:lvlText w:val="%9."/>
+      <w:lvlJc w:val="right"/>
+      <w:pPr>
+        <w:ind w:left="6480" w:hanging="180"/>
+      </w:pPr>
+    </w:lvl>
+  </w:abstractNum>
+  <w:abstractNum w:abstractNumId="12">
     <w:nsid w:val="4FD858D3"/>
     <w:multiLevelType w:val="hybridMultilevel"/>
     <w:tmpl w:val="BC7EE024"/>
@@ -1973,7 +3990,7 @@
       </w:pPr>
     </w:lvl>
   </w:abstractNum>
-  <w:abstractNum w:abstractNumId="5">
+  <w:abstractNum w:abstractNumId="13">
     <w:nsid w:val="4FDB4C8A"/>
     <w:multiLevelType w:val="hybridMultilevel"/>
     <w:tmpl w:val="41B05BBC"/>
@@ -2086,7 +4103,120 @@
       </w:rPr>
     </w:lvl>
   </w:abstractNum>
-  <w:abstractNum w:abstractNumId="6">
+  <w:abstractNum w:abstractNumId="14">
+    <w:nsid w:val="5D8629C0"/>
+    <w:multiLevelType w:val="hybridMultilevel"/>
+    <w:tmpl w:val="C8F262A8"/>
+    <w:lvl w:ilvl="0" w:tplc="04090001">
+      <w:start w:val="1"/>
+      <w:numFmt w:val="bullet"/>
+      <w:lvlText w:val=""/>
+      <w:lvlJc w:val="left"/>
+      <w:pPr>
+        <w:ind w:left="720" w:hanging="360"/>
+      </w:pPr>
+      <w:rPr>
+        <w:rFonts w:ascii="Symbol" w:hAnsi="Symbol" w:hint="default"/>
+      </w:rPr>
+    </w:lvl>
+    <w:lvl w:ilvl="1" w:tplc="04090003" w:tentative="1">
+      <w:start w:val="1"/>
+      <w:numFmt w:val="bullet"/>
+      <w:lvlText w:val="o"/>
+      <w:lvlJc w:val="left"/>
+      <w:pPr>
+        <w:ind w:left="1440" w:hanging="360"/>
+      </w:pPr>
+      <w:rPr>
+        <w:rFonts w:ascii="Courier New" w:hAnsi="Courier New" w:cs="Courier New" w:hint="default"/>
+      </w:rPr>
+    </w:lvl>
+    <w:lvl w:ilvl="2" w:tplc="04090005" w:tentative="1">
+      <w:start w:val="1"/>
+      <w:numFmt w:val="bullet"/>
+      <w:lvlText w:val=""/>
+      <w:lvlJc w:val="left"/>
+      <w:pPr>
+        <w:ind w:left="2160" w:hanging="360"/>
+      </w:pPr>
+      <w:rPr>
+        <w:rFonts w:ascii="Wingdings" w:hAnsi="Wingdings" w:hint="default"/>
+      </w:rPr>
+    </w:lvl>
+    <w:lvl w:ilvl="3" w:tplc="04090001" w:tentative="1">
+      <w:start w:val="1"/>
+      <w:numFmt w:val="bullet"/>
+      <w:lvlText w:val=""/>
+      <w:lvlJc w:val="left"/>
+      <w:pPr>
+        <w:ind w:left="2880" w:hanging="360"/>
+      </w:pPr>
+      <w:rPr>
+        <w:rFonts w:ascii="Symbol" w:hAnsi="Symbol" w:hint="default"/>
+      </w:rPr>
+    </w:lvl>
+    <w:lvl w:ilvl="4" w:tplc="04090003" w:tentative="1">
+      <w:start w:val="1"/>
+      <w:numFmt w:val="bullet"/>
+      <w:lvlText w:val="o"/>
+      <w:lvlJc w:val="left"/>
+      <w:pPr>
+        <w:ind w:left="3600" w:hanging="360"/>
+      </w:pPr>
+      <w:rPr>
+        <w:rFonts w:ascii="Courier New" w:hAnsi="Courier New" w:cs="Courier New" w:hint="default"/>
+      </w:rPr>
+    </w:lvl>
+    <w:lvl w:ilvl="5" w:tplc="04090005" w:tentative="1">
+      <w:start w:val="1"/>
+      <w:numFmt w:val="bullet"/>
+      <w:lvlText w:val=""/>
+      <w:lvlJc w:val="left"/>
+      <w:pPr>
+        <w:ind w:left="4320" w:hanging="360"/>
+      </w:pPr>
+      <w:rPr>
+        <w:rFonts w:ascii="Wingdings" w:hAnsi="Wingdings" w:hint="default"/>
+      </w:rPr>
+    </w:lvl>
+    <w:lvl w:ilvl="6" w:tplc="04090001" w:tentative="1">
+      <w:start w:val="1"/>
+      <w:numFmt w:val="bullet"/>
+      <w:lvlText w:val=""/>
+      <w:lvlJc w:val="left"/>
+      <w:pPr>
+        <w:ind w:left="5040" w:hanging="360"/>
+      </w:pPr>
+      <w:rPr>
+        <w:rFonts w:ascii="Symbol" w:hAnsi="Symbol" w:hint="default"/>
+      </w:rPr>
+    </w:lvl>
+    <w:lvl w:ilvl="7" w:tplc="04090003" w:tentative="1">
+      <w:start w:val="1"/>
+      <w:numFmt w:val="bullet"/>
+      <w:lvlText w:val="o"/>
+      <w:lvlJc w:val="left"/>
+      <w:pPr>
+        <w:ind w:left="5760" w:hanging="360"/>
+      </w:pPr>
+      <w:rPr>
+        <w:rFonts w:ascii="Courier New" w:hAnsi="Courier New" w:cs="Courier New" w:hint="default"/>
+      </w:rPr>
+    </w:lvl>
+    <w:lvl w:ilvl="8" w:tplc="04090005" w:tentative="1">
+      <w:start w:val="1"/>
+      <w:numFmt w:val="bullet"/>
+      <w:lvlText w:val=""/>
+      <w:lvlJc w:val="left"/>
+      <w:pPr>
+        <w:ind w:left="6480" w:hanging="360"/>
+      </w:pPr>
+      <w:rPr>
+        <w:rFonts w:ascii="Wingdings" w:hAnsi="Wingdings" w:hint="default"/>
+      </w:rPr>
+    </w:lvl>
+  </w:abstractNum>
+  <w:abstractNum w:abstractNumId="15">
     <w:nsid w:val="609A4835"/>
     <w:multiLevelType w:val="hybridMultilevel"/>
     <w:tmpl w:val="7AF6A298"/>
@@ -2199,7 +4329,93 @@
       </w:rPr>
     </w:lvl>
   </w:abstractNum>
-  <w:abstractNum w:abstractNumId="7">
+  <w:abstractNum w:abstractNumId="16">
+    <w:nsid w:val="678364DF"/>
+    <w:multiLevelType w:val="hybridMultilevel"/>
+    <w:tmpl w:val="1272FCFA"/>
+    <w:lvl w:ilvl="0" w:tplc="0409000F">
+      <w:start w:val="1"/>
+      <w:numFmt w:val="decimal"/>
+      <w:lvlText w:val="%1."/>
+      <w:lvlJc w:val="left"/>
+      <w:pPr>
+        <w:ind w:left="720" w:hanging="360"/>
+      </w:pPr>
+    </w:lvl>
+    <w:lvl w:ilvl="1" w:tplc="04090019" w:tentative="1">
+      <w:start w:val="1"/>
+      <w:numFmt w:val="lowerLetter"/>
+      <w:lvlText w:val="%2."/>
+      <w:lvlJc w:val="left"/>
+      <w:pPr>
+        <w:ind w:left="1440" w:hanging="360"/>
+      </w:pPr>
+    </w:lvl>
+    <w:lvl w:ilvl="2" w:tplc="0409001B" w:tentative="1">
+      <w:start w:val="1"/>
+      <w:numFmt w:val="lowerRoman"/>
+      <w:lvlText w:val="%3."/>
+      <w:lvlJc w:val="right"/>
+      <w:pPr>
+        <w:ind w:left="2160" w:hanging="180"/>
+      </w:pPr>
+    </w:lvl>
+    <w:lvl w:ilvl="3" w:tplc="0409000F" w:tentative="1">
+      <w:start w:val="1"/>
+      <w:numFmt w:val="decimal"/>
+      <w:lvlText w:val="%4."/>
+      <w:lvlJc w:val="left"/>
+      <w:pPr>
+        <w:ind w:left="2880" w:hanging="360"/>
+      </w:pPr>
+    </w:lvl>
+    <w:lvl w:ilvl="4" w:tplc="04090019" w:tentative="1">
+      <w:start w:val="1"/>
+      <w:numFmt w:val="lowerLetter"/>
+      <w:lvlText w:val="%5."/>
+      <w:lvlJc w:val="left"/>
+      <w:pPr>
+        <w:ind w:left="3600" w:hanging="360"/>
+      </w:pPr>
+    </w:lvl>
+    <w:lvl w:ilvl="5" w:tplc="0409001B" w:tentative="1">
+      <w:start w:val="1"/>
+      <w:numFmt w:val="lowerRoman"/>
+      <w:lvlText w:val="%6."/>
+      <w:lvlJc w:val="right"/>
+      <w:pPr>
+        <w:ind w:left="4320" w:hanging="180"/>
+      </w:pPr>
+    </w:lvl>
+    <w:lvl w:ilvl="6" w:tplc="0409000F" w:tentative="1">
+      <w:start w:val="1"/>
+      <w:numFmt w:val="decimal"/>
+      <w:lvlText w:val="%7."/>
+      <w:lvlJc w:val="left"/>
+      <w:pPr>
+        <w:ind w:left="5040" w:hanging="360"/>
+      </w:pPr>
+    </w:lvl>
+    <w:lvl w:ilvl="7" w:tplc="04090019" w:tentative="1">
+      <w:start w:val="1"/>
+      <w:numFmt w:val="lowerLetter"/>
+      <w:lvlText w:val="%8."/>
+      <w:lvlJc w:val="left"/>
+      <w:pPr>
+        <w:ind w:left="5760" w:hanging="360"/>
+      </w:pPr>
+    </w:lvl>
+    <w:lvl w:ilvl="8" w:tplc="0409001B" w:tentative="1">
+      <w:start w:val="1"/>
+      <w:numFmt w:val="lowerRoman"/>
+      <w:lvlText w:val="%9."/>
+      <w:lvlJc w:val="right"/>
+      <w:pPr>
+        <w:ind w:left="6480" w:hanging="180"/>
+      </w:pPr>
+    </w:lvl>
+  </w:abstractNum>
+  <w:abstractNum w:abstractNumId="17">
     <w:nsid w:val="7ECF301C"/>
     <w:multiLevelType w:val="hybridMultilevel"/>
     <w:tmpl w:val="D9FEA8DA"/>
@@ -2312,7 +4528,7 @@
       </w:rPr>
     </w:lvl>
   </w:abstractNum>
-  <w:abstractNum w:abstractNumId="8">
+  <w:abstractNum w:abstractNumId="18">
     <w:nsid w:val="7F721657"/>
     <w:multiLevelType w:val="hybridMultilevel"/>
     <w:tmpl w:val="BC0CAB1E"/>
@@ -2426,31 +4642,61 @@
     </w:lvl>
   </w:abstractNum>
   <w:num w:numId="1">
-    <w:abstractNumId w:val="2"/>
+    <w:abstractNumId w:val="7"/>
   </w:num>
   <w:num w:numId="2">
-    <w:abstractNumId w:val="5"/>
+    <w:abstractNumId w:val="13"/>
   </w:num>
   <w:num w:numId="3">
-    <w:abstractNumId w:val="7"/>
+    <w:abstractNumId w:val="17"/>
   </w:num>
   <w:num w:numId="4">
-    <w:abstractNumId w:val="6"/>
+    <w:abstractNumId w:val="15"/>
   </w:num>
   <w:num w:numId="5">
-    <w:abstractNumId w:val="8"/>
+    <w:abstractNumId w:val="18"/>
   </w:num>
   <w:num w:numId="6">
     <w:abstractNumId w:val="0"/>
   </w:num>
   <w:num w:numId="7">
+    <w:abstractNumId w:val="9"/>
+  </w:num>
+  <w:num w:numId="8">
+    <w:abstractNumId w:val="6"/>
+  </w:num>
+  <w:num w:numId="9">
+    <w:abstractNumId w:val="12"/>
+  </w:num>
+  <w:num w:numId="10">
     <w:abstractNumId w:val="3"/>
   </w:num>
-  <w:num w:numId="8">
+  <w:num w:numId="11">
+    <w:abstractNumId w:val="2"/>
+  </w:num>
+  <w:num w:numId="12">
+    <w:abstractNumId w:val="8"/>
+  </w:num>
+  <w:num w:numId="13">
+    <w:abstractNumId w:val="10"/>
+  </w:num>
+  <w:num w:numId="14">
+    <w:abstractNumId w:val="11"/>
+  </w:num>
+  <w:num w:numId="15">
     <w:abstractNumId w:val="1"/>
   </w:num>
-  <w:num w:numId="9">
+  <w:num w:numId="16">
     <w:abstractNumId w:val="4"/>
+  </w:num>
+  <w:num w:numId="17">
+    <w:abstractNumId w:val="16"/>
+  </w:num>
+  <w:num w:numId="18">
+    <w:abstractNumId w:val="5"/>
+  </w:num>
+  <w:num w:numId="19">
+    <w:abstractNumId w:val="14"/>
   </w:num>
 </w:numbering>
 </file>

</xml_diff>

<commit_message>
#141 - Updated curriculum guide to reflect addition of workshop days to Basic xtUML Modeling course.
</commit_message>
<xml_diff>
--- a/doc-internal/notes/141_dts0101022089_training/xtUML-BridgePoint-Training.docx
+++ b/doc-internal/notes/141_dts0101022089_training/xtUML-BridgePoint-Training.docx
@@ -6,13 +6,28 @@
       <w:pPr>
         <w:pStyle w:val="Heading1"/>
       </w:pPr>
-      <w:r>
-        <w:t>xtUML / BridgePoint Training</w:t>
-      </w:r>
-    </w:p>
-    <w:p>
-      <w:r>
-        <w:t>Ericsson has expressed interest in a tailored approach to training engineers in the xtUML method and the use of the BridgePoint tool suite.  The audience and goals, along wi</w:t>
+      <w:proofErr w:type="spellStart"/>
+      <w:proofErr w:type="gramStart"/>
+      <w:r>
+        <w:t>xtUML</w:t>
+      </w:r>
+      <w:proofErr w:type="spellEnd"/>
+      <w:proofErr w:type="gramEnd"/>
+      <w:r>
+        <w:t xml:space="preserve"> / BridgePoint Training</w:t>
+      </w:r>
+    </w:p>
+    <w:p>
+      <w:r>
+        <w:t xml:space="preserve">Ericsson has expressed interest in a tailored approach to training engineers in the </w:t>
+      </w:r>
+      <w:proofErr w:type="spellStart"/>
+      <w:r>
+        <w:t>xtUML</w:t>
+      </w:r>
+      <w:proofErr w:type="spellEnd"/>
+      <w:r>
+        <w:t xml:space="preserve"> method and the use of the BridgePoint tool suite.  The audience and goals, along wi</w:t>
       </w:r>
       <w:r>
         <w:t>th an outline of each component of this</w:t>
@@ -71,7 +86,23 @@
     </w:p>
     <w:p>
       <w:r>
-        <w:t>In the 1980s and 1990s, Project Technology was very successful teaching the Shlaer-Mellor predecessor to the xtUML method.  During this period the method was taught in three separate courses, each nominally four days in length.  The exercises were done with paper and pencil, so syntactic correctness and the ability to execute and automatically translate the resulting</w:t>
+        <w:t xml:space="preserve">In the 1980s and 1990s, Project Technology was very successful teaching the </w:t>
+      </w:r>
+      <w:proofErr w:type="spellStart"/>
+      <w:r>
+        <w:t>Shlaer</w:t>
+      </w:r>
+      <w:proofErr w:type="spellEnd"/>
+      <w:r>
+        <w:t xml:space="preserve">-Mellor predecessor to the </w:t>
+      </w:r>
+      <w:proofErr w:type="spellStart"/>
+      <w:r>
+        <w:t>xtUML</w:t>
+      </w:r>
+      <w:proofErr w:type="spellEnd"/>
+      <w:r>
+        <w:t xml:space="preserve"> method.  During this period the method was taught in three separate courses, each nominally four days in length.  The exercises were done with paper and pencil, so syntactic correctness and the ability to execute and automatically translate the resulting</w:t>
       </w:r>
       <w:r>
         <w:t xml:space="preserve"> models were unimportant</w:t>
@@ -83,7 +114,15 @@
         <w:t xml:space="preserve"> learning</w:t>
       </w:r>
       <w:r>
-        <w:t xml:space="preserve"> proper use of the various modeling constructs and creating good abstractions.  The three four-day courses in this series were (translating S-M nomenclature to xtUML):</w:t>
+        <w:t xml:space="preserve"> proper use of the various modeling constructs and creating good abstractions.  The three four-day courses in this series were (translating S-M nomenclature to </w:t>
+      </w:r>
+      <w:proofErr w:type="spellStart"/>
+      <w:r>
+        <w:t>xtUML</w:t>
+      </w:r>
+      <w:proofErr w:type="spellEnd"/>
+      <w:r>
+        <w:t>):</w:t>
       </w:r>
     </w:p>
     <w:p>
@@ -132,7 +171,15 @@
     </w:p>
     <w:p>
       <w:r>
-        <w:t>Tool usage was taught during a separate three-day course, with the modeling course as a prerequisite.  “Eight days of training?!!!”  “We simply cannot afford to have our engineers take off eight full days for training!!”  “</w:t>
+        <w:t xml:space="preserve">Tool usage was taught during a separate three-day course, with the modeling course as a prerequisite.  </w:t>
+      </w:r>
+      <w:proofErr w:type="gramStart"/>
+      <w:r>
+        <w:t>“Eight days of training?!!!”</w:t>
+      </w:r>
+      <w:proofErr w:type="gramEnd"/>
+      <w:r>
+        <w:t xml:space="preserve">  “We simply cannot afford to have our engineers take off eight full days for training!!”  “</w:t>
       </w:r>
       <w:r>
         <w:t xml:space="preserve">The </w:t>
@@ -278,7 +325,18 @@
         </w:numPr>
       </w:pPr>
       <w:r>
-        <w:t>Basic xtUML Modeling (four days)</w:t>
+        <w:t xml:space="preserve">Basic </w:t>
+      </w:r>
+      <w:proofErr w:type="spellStart"/>
+      <w:r>
+        <w:t>xtUML</w:t>
+      </w:r>
+      <w:proofErr w:type="spellEnd"/>
+      <w:r>
+        <w:t xml:space="preserve"> Modeling (4-5 days</w:t>
+      </w:r>
+      <w:r>
+        <w:t>)</w:t>
       </w:r>
     </w:p>
     <w:p>
@@ -290,7 +348,10 @@
         </w:numPr>
       </w:pPr>
       <w:r>
-        <w:t>Tool Training (TBD)</w:t>
+        <w:t>Tool Training (one day</w:t>
+      </w:r>
+      <w:r>
+        <w:t>)</w:t>
       </w:r>
     </w:p>
     <w:p>
@@ -302,7 +363,13 @@
         </w:numPr>
       </w:pPr>
       <w:r>
-        <w:t>Completion of Case Study Model (TBD)</w:t>
+        <w:t>Com</w:t>
+      </w:r>
+      <w:r>
+        <w:t>pletion of Case Study Model (four days</w:t>
+      </w:r>
+      <w:r>
+        <w:t>)</w:t>
       </w:r>
     </w:p>
     <w:p>
@@ -326,15 +393,28 @@
         </w:numPr>
       </w:pPr>
       <w:r>
-        <w:t>Advanced xtUML Modeling (four days)</w:t>
+        <w:t xml:space="preserve">Advanced </w:t>
+      </w:r>
+      <w:proofErr w:type="spellStart"/>
+      <w:r>
+        <w:t>xtUML</w:t>
+      </w:r>
+      <w:proofErr w:type="spellEnd"/>
+      <w:r>
+        <w:t xml:space="preserve"> Modeling (four days)</w:t>
       </w:r>
     </w:p>
     <w:p>
       <w:pPr>
         <w:pStyle w:val="Heading3"/>
       </w:pPr>
-      <w:r>
-        <w:t>Modeling  and Tool Usage</w:t>
+      <w:proofErr w:type="gramStart"/>
+      <w:r>
+        <w:t>Modeling  and</w:t>
+      </w:r>
+      <w:proofErr w:type="gramEnd"/>
+      <w:r>
+        <w:t xml:space="preserve"> Tool Usage</w:t>
       </w:r>
     </w:p>
     <w:p>
@@ -432,7 +512,15 @@
         <w:t>his</w:t>
       </w:r>
       <w:r>
-        <w:t xml:space="preserve"> session leverages presentations, but it must not be a monologue in which the presenter does nothing more than dictate to the audience </w:t>
+        <w:t xml:space="preserve"> session leverages presentations, but it must not be a monologue in which the presenter does nothing more than </w:t>
+      </w:r>
+      <w:proofErr w:type="gramStart"/>
+      <w:r>
+        <w:t>dictate</w:t>
+      </w:r>
+      <w:proofErr w:type="gramEnd"/>
+      <w:r>
+        <w:t xml:space="preserve"> to the audience </w:t>
       </w:r>
       <w:r>
         <w:t>how things will be</w:t>
@@ -525,7 +613,15 @@
         <w:t xml:space="preserve"> both</w:t>
       </w:r>
       <w:r>
-        <w:t xml:space="preserve"> the tool and xtUML models.  After completing thi</w:t>
+        <w:t xml:space="preserve"> the tool and </w:t>
+      </w:r>
+      <w:proofErr w:type="spellStart"/>
+      <w:r>
+        <w:t>xtUML</w:t>
+      </w:r>
+      <w:proofErr w:type="spellEnd"/>
+      <w:r>
+        <w:t xml:space="preserve"> models.  After completing thi</w:t>
       </w:r>
       <w:r>
         <w:t xml:space="preserve">s component the student </w:t>
@@ -558,7 +654,15 @@
         </w:numPr>
       </w:pPr>
       <w:r>
-        <w:t>That xtUML models c</w:t>
+        <w:t xml:space="preserve">That </w:t>
+      </w:r>
+      <w:proofErr w:type="spellStart"/>
+      <w:r>
+        <w:t>xtUML</w:t>
+      </w:r>
+      <w:proofErr w:type="spellEnd"/>
+      <w:r>
+        <w:t xml:space="preserve"> models c</w:t>
       </w:r>
       <w:r>
         <w:t>an be executed, tested, and debugged</w:t>
@@ -573,7 +677,15 @@
         </w:numPr>
       </w:pPr>
       <w:r>
-        <w:t>That xtUML models can</w:t>
+        <w:t xml:space="preserve">That </w:t>
+      </w:r>
+      <w:proofErr w:type="spellStart"/>
+      <w:r>
+        <w:t>xtUML</w:t>
+      </w:r>
+      <w:proofErr w:type="spellEnd"/>
+      <w:r>
+        <w:t xml:space="preserve"> models can</w:t>
       </w:r>
       <w:r>
         <w:t xml:space="preserve"> be compiled </w:t>
@@ -681,13 +793,7 @@
         </w:numPr>
       </w:pPr>
       <w:r>
-        <w:t>Specifying</w:t>
-      </w:r>
-      <w:r>
-        <w:t xml:space="preserve"> use cases </w:t>
-      </w:r>
-      <w:r>
-        <w:t>with pre/post-conditions</w:t>
+        <w:t>Specifying use cases with pre/post-conditions</w:t>
       </w:r>
     </w:p>
     <w:p>
@@ -699,13 +805,7 @@
         </w:numPr>
       </w:pPr>
       <w:r>
-        <w:t xml:space="preserve">Building an </w:t>
-      </w:r>
-      <w:r>
-        <w:t xml:space="preserve">activity </w:t>
-      </w:r>
-      <w:r>
-        <w:t>diagram for each use case</w:t>
+        <w:t>Building an activity diagram for each use case</w:t>
       </w:r>
     </w:p>
     <w:p>
@@ -725,7 +825,15 @@
         <w:pStyle w:val="Heading3"/>
       </w:pPr>
       <w:r>
-        <w:t>Basic xtUML Modeling</w:t>
+        <w:t xml:space="preserve">Basic </w:t>
+      </w:r>
+      <w:proofErr w:type="spellStart"/>
+      <w:r>
+        <w:t>xtUML</w:t>
+      </w:r>
+      <w:proofErr w:type="spellEnd"/>
+      <w:r>
+        <w:t xml:space="preserve"> Modeling</w:t>
       </w:r>
     </w:p>
     <w:p>
@@ -790,18 +898,28 @@
         <w:t xml:space="preserve"> </w:t>
       </w:r>
       <w:r>
-        <w:t>course covers the xtUML method, teaching both the language of modeling and the techniques of object-oriented abstraction.</w:t>
-      </w:r>
-    </w:p>
-    <w:p>
-      <w:r>
-        <w:t xml:space="preserve">Upon completion of this component the student is capable of </w:t>
-      </w:r>
-      <w:r>
-        <w:t>building an</w:t>
-      </w:r>
-      <w:r>
-        <w:t xml:space="preserve"> xtUML model, given only a functional specification as input.  This includes:</w:t>
+        <w:t xml:space="preserve">course covers the </w:t>
+      </w:r>
+      <w:proofErr w:type="spellStart"/>
+      <w:r>
+        <w:t>xtUML</w:t>
+      </w:r>
+      <w:proofErr w:type="spellEnd"/>
+      <w:r>
+        <w:t xml:space="preserve"> method, teaching both the language of modeling and the techniques of object-oriented abstraction.</w:t>
+      </w:r>
+    </w:p>
+    <w:p>
+      <w:r>
+        <w:t xml:space="preserve">Upon completion of this component the student is capable of building an </w:t>
+      </w:r>
+      <w:proofErr w:type="spellStart"/>
+      <w:r>
+        <w:t>xtUML</w:t>
+      </w:r>
+      <w:proofErr w:type="spellEnd"/>
+      <w:r>
+        <w:t xml:space="preserve"> model, given a functional specification and requirements-clarification models as input.  This includes:</w:t>
       </w:r>
     </w:p>
     <w:p>
@@ -849,25 +967,50 @@
         </w:numPr>
       </w:pPr>
       <w:r>
-        <w:t>Connecting models to externally-produced code</w:t>
-      </w:r>
-    </w:p>
-    <w:p>
-      <w:pPr>
-        <w:pStyle w:val="ListParagraph"/>
-        <w:numPr>
-          <w:ilvl w:val="0"/>
-          <w:numId w:val="5"/>
-        </w:numPr>
-      </w:pPr>
-      <w:r>
         <w:t>Creating modelled test cases</w:t>
       </w:r>
     </w:p>
     <w:p>
       <w:r>
-        <w:t>Given limited time (four days) and the student’s finite capacity to absorb new concepts, this component necessarily omits a number of modeling constructs, idioms, and techniques.  However, the material covered in this component is sufficient for building working models.</w:t>
-      </w:r>
+        <w:t xml:space="preserve">Given </w:t>
+      </w:r>
+      <w:r>
+        <w:t>the student’s finite capacity to absorb new concepts, this component necessarily omits a number of modeling constructs, idioms, and techniques.  However, the material covered in this component is sufficient for building working models.</w:t>
+      </w:r>
+    </w:p>
+    <w:p>
+      <w:r>
+        <w:t>Days one through three comprise</w:t>
+      </w:r>
+      <w:r>
+        <w:t xml:space="preserve"> a mixture of lectures and short, focused workshops.  </w:t>
+      </w:r>
+      <w:r>
+        <w:t>Days four and five</w:t>
+      </w:r>
+      <w:r>
+        <w:t xml:space="preserve"> </w:t>
+      </w:r>
+      <w:r>
+        <w:t>are</w:t>
+      </w:r>
+      <w:r>
+        <w:t xml:space="preserve"> dedicated entirely to workshops during which the students work in small teams of 2-3 each to complete (as much as time permits) the </w:t>
+      </w:r>
+      <w:r>
+        <w:t>case study</w:t>
+      </w:r>
+      <w:r>
+        <w:t xml:space="preserve"> model.  An instructor provide</w:t>
+      </w:r>
+      <w:r>
+        <w:t>s</w:t>
+      </w:r>
+      <w:r>
+        <w:t xml:space="preserve"> consulting and guidance during these workshop days, and the students explain their models to their peers as well as critique the models produced by other teams.</w:t>
+      </w:r>
+      <w:bookmarkStart w:id="0" w:name="_GoBack"/>
+      <w:bookmarkEnd w:id="0"/>
     </w:p>
     <w:p>
       <w:pPr>
@@ -940,12 +1083,28 @@
         </w:numPr>
       </w:pPr>
       <w:r>
-        <w:t>Basic xtUML Modeling</w:t>
-      </w:r>
-    </w:p>
-    <w:p>
-      <w:r>
-        <w:t>With a solid foundation in xtUML modeling the next step in the training sequence is comprehensive to</w:t>
+        <w:t xml:space="preserve">Basic </w:t>
+      </w:r>
+      <w:proofErr w:type="spellStart"/>
+      <w:r>
+        <w:t>xtUML</w:t>
+      </w:r>
+      <w:proofErr w:type="spellEnd"/>
+      <w:r>
+        <w:t xml:space="preserve"> Modeling</w:t>
+      </w:r>
+    </w:p>
+    <w:p>
+      <w:r>
+        <w:t xml:space="preserve">With a solid foundation in </w:t>
+      </w:r>
+      <w:proofErr w:type="spellStart"/>
+      <w:r>
+        <w:t>xtUML</w:t>
+      </w:r>
+      <w:proofErr w:type="spellEnd"/>
+      <w:r>
+        <w:t xml:space="preserve"> modeling the next step in the training sequence is comprehensive to</w:t>
       </w:r>
       <w:r>
         <w:t>ol training.  While this component provides a guided tutorial presenting all the tooling capabilities in a logical sequence along with a quiz for each section, it can also be used as an on-demand reference manual.</w:t>
@@ -989,7 +1148,15 @@
         <w:t>ry type of model element and diagram</w:t>
       </w:r>
       <w:r>
-        <w:t xml:space="preserve"> supported by the xtUML editor</w:t>
+        <w:t xml:space="preserve"> supported by the </w:t>
+      </w:r>
+      <w:proofErr w:type="spellStart"/>
+      <w:r>
+        <w:t>xtUML</w:t>
+      </w:r>
+      <w:proofErr w:type="spellEnd"/>
+      <w:r>
+        <w:t xml:space="preserve"> editor</w:t>
       </w:r>
     </w:p>
     <w:p>
@@ -1141,7 +1308,15 @@
         </w:numPr>
       </w:pPr>
       <w:r>
-        <w:t>Basic xtUML Modeling</w:t>
+        <w:t xml:space="preserve">Basic </w:t>
+      </w:r>
+      <w:proofErr w:type="spellStart"/>
+      <w:r>
+        <w:t>xtUML</w:t>
+      </w:r>
+      <w:proofErr w:type="spellEnd"/>
+      <w:r>
+        <w:t xml:space="preserve"> Modeling</w:t>
       </w:r>
     </w:p>
     <w:p>
@@ -1167,7 +1342,15 @@
         <w:t xml:space="preserve">or guidance </w:t>
       </w:r>
       <w:r>
-        <w:t>but instead is an assignment.  The student is provided with a set of requirements for a particular application, most likely the same application used as a case study for the basic xtUML modeling course.  The student is then expected to do the following with BridgePoint:</w:t>
+        <w:t xml:space="preserve">but instead is an assignment.  The student is provided with a set of requirements for a particular application, most likely the same application used as a case study for the basic </w:t>
+      </w:r>
+      <w:proofErr w:type="spellStart"/>
+      <w:r>
+        <w:t>xtUML</w:t>
+      </w:r>
+      <w:proofErr w:type="spellEnd"/>
+      <w:r>
+        <w:t xml:space="preserve"> modeling course.  The student is then expected to do the following with BridgePoint:</w:t>
       </w:r>
     </w:p>
     <w:p>
@@ -1325,7 +1508,15 @@
         </w:numPr>
       </w:pPr>
       <w:r>
-        <w:t>Basic xtUML Modeling</w:t>
+        <w:t xml:space="preserve">Basic </w:t>
+      </w:r>
+      <w:proofErr w:type="spellStart"/>
+      <w:r>
+        <w:t>xtUML</w:t>
+      </w:r>
+      <w:proofErr w:type="spellEnd"/>
+      <w:r>
+        <w:t xml:space="preserve"> Modeling</w:t>
       </w:r>
     </w:p>
     <w:p>
@@ -1459,7 +1650,15 @@
       </w:pPr>
       <w:r>
         <w:lastRenderedPageBreak/>
-        <w:t>Advanced xtUML Modeling</w:t>
+        <w:t xml:space="preserve">Advanced </w:t>
+      </w:r>
+      <w:proofErr w:type="spellStart"/>
+      <w:r>
+        <w:t>xtUML</w:t>
+      </w:r>
+      <w:proofErr w:type="spellEnd"/>
+      <w:r>
+        <w:t xml:space="preserve"> Modeling</w:t>
       </w:r>
     </w:p>
     <w:p>
@@ -1524,7 +1723,15 @@
         </w:numPr>
       </w:pPr>
       <w:r>
-        <w:t>Basic xtUML Modeling</w:t>
+        <w:t xml:space="preserve">Basic </w:t>
+      </w:r>
+      <w:proofErr w:type="spellStart"/>
+      <w:r>
+        <w:t>xtUML</w:t>
+      </w:r>
+      <w:proofErr w:type="spellEnd"/>
+      <w:r>
+        <w:t xml:space="preserve"> Modeling</w:t>
       </w:r>
     </w:p>
     <w:p>
@@ -1593,7 +1800,15 @@
         </w:numPr>
       </w:pPr>
       <w:r>
-        <w:t>Knows all of the modeling constructs available in the xtUML method</w:t>
+        <w:t xml:space="preserve">Knows all of the modeling constructs available in the </w:t>
+      </w:r>
+      <w:proofErr w:type="spellStart"/>
+      <w:r>
+        <w:t>xtUML</w:t>
+      </w:r>
+      <w:proofErr w:type="spellEnd"/>
+      <w:r>
+        <w:t xml:space="preserve"> method</w:t>
       </w:r>
     </w:p>
     <w:p>
@@ -1707,7 +1922,15 @@
     </w:p>
     <w:p>
       <w:r>
-        <w:t>Accordingly, this training program produces engineers competent in the xtUML method.  How well the method is then employed will vary from one engineer to the next in much the same way as code quality varies across an organization.  Though, unlike code, models expose abstractions, encouraging and facilitating improved quality along all the dimensions enumerated above.</w:t>
+        <w:t xml:space="preserve">Accordingly, this training program produces engineers competent in the </w:t>
+      </w:r>
+      <w:proofErr w:type="spellStart"/>
+      <w:r>
+        <w:t>xtUML</w:t>
+      </w:r>
+      <w:proofErr w:type="spellEnd"/>
+      <w:r>
+        <w:t xml:space="preserve"> method.  How well the method is then employed will vary from one engineer to the next in much the same way as code quality varies across an organization.  Though, unlike code, models expose abstractions, encouraging and facilitating improved quality along all the dimensions enumerated above.</w:t>
       </w:r>
     </w:p>
     <w:p>
@@ -1853,7 +2076,15 @@
         <w:t>Overview of t</w:t>
       </w:r>
       <w:r>
-        <w:t>he entire model-driven workflow including xtUML modeling for design and model-based test development.</w:t>
+        <w:t xml:space="preserve">he entire model-driven workflow including </w:t>
+      </w:r>
+      <w:proofErr w:type="spellStart"/>
+      <w:r>
+        <w:t>xtUML</w:t>
+      </w:r>
+      <w:proofErr w:type="spellEnd"/>
+      <w:r>
+        <w:t xml:space="preserve"> modeling for design and model-based test development.</w:t>
       </w:r>
     </w:p>
     <w:p>
@@ -2054,7 +2285,15 @@
         </w:numPr>
       </w:pPr>
       <w:r>
-        <w:t xml:space="preserve">Basic xtUML Modeling </w:t>
+        <w:t xml:space="preserve">Basic </w:t>
+      </w:r>
+      <w:proofErr w:type="spellStart"/>
+      <w:r>
+        <w:t>xtUML</w:t>
+      </w:r>
+      <w:proofErr w:type="spellEnd"/>
+      <w:r>
+        <w:t xml:space="preserve"> Modeling </w:t>
       </w:r>
     </w:p>
     <w:p>
@@ -2108,7 +2347,15 @@
         <w:t xml:space="preserve">Tool Training for </w:t>
       </w:r>
       <w:r>
-        <w:t>Basic xtUML Modeling</w:t>
+        <w:t xml:space="preserve">Basic </w:t>
+      </w:r>
+      <w:proofErr w:type="spellStart"/>
+      <w:r>
+        <w:t>xtUML</w:t>
+      </w:r>
+      <w:proofErr w:type="spellEnd"/>
+      <w:r>
+        <w:t xml:space="preserve"> Modeling</w:t>
       </w:r>
     </w:p>
     <w:p>
@@ -2196,7 +2443,15 @@
         </w:numPr>
       </w:pPr>
       <w:r>
-        <w:t>Contents:  Each student, individually, completes a simplified, but operational version of the case-study model from the basic xtUML modeling course.  The goal of this segment is to ensure that every student is capable of producing a working model from a set of functional requirements.  The requirements</w:t>
+        <w:t xml:space="preserve">Contents:  Each student, individually, completes a simplified, but operational version of the case-study model from the basic </w:t>
+      </w:r>
+      <w:proofErr w:type="spellStart"/>
+      <w:r>
+        <w:t>xtUML</w:t>
+      </w:r>
+      <w:proofErr w:type="spellEnd"/>
+      <w:r>
+        <w:t xml:space="preserve"> modeling course.  The goal of this segment is to ensure that every student is capable of producing a working model from a set of functional requirements.  The requirements</w:t>
       </w:r>
       <w:r>
         <w:t xml:space="preserve"> in this case are necessarily con</w:t>
@@ -2319,7 +2574,15 @@
         </w:numPr>
       </w:pPr>
       <w:r>
-        <w:t>Advanced xtUML Modeling</w:t>
+        <w:t xml:space="preserve">Advanced </w:t>
+      </w:r>
+      <w:proofErr w:type="spellStart"/>
+      <w:r>
+        <w:t>xtUML</w:t>
+      </w:r>
+      <w:proofErr w:type="spellEnd"/>
+      <w:r>
+        <w:t xml:space="preserve"> Modeling</w:t>
       </w:r>
       <w:r>
         <w:t xml:space="preserve">.  </w:t>
@@ -2513,10 +2776,18 @@
         </w:numPr>
       </w:pPr>
       <w:r>
-        <w:t>Basic xtUM</w:t>
-      </w:r>
-      <w:r>
-        <w:t xml:space="preserve">L Modeling </w:t>
+        <w:t xml:space="preserve">Basic </w:t>
+      </w:r>
+      <w:proofErr w:type="spellStart"/>
+      <w:r>
+        <w:t>xtUM</w:t>
+      </w:r>
+      <w:r>
+        <w:t>L</w:t>
+      </w:r>
+      <w:proofErr w:type="spellEnd"/>
+      <w:r>
+        <w:t xml:space="preserve"> Modeling </w:t>
       </w:r>
     </w:p>
     <w:p>
@@ -2531,7 +2802,15 @@
         <w:t xml:space="preserve">Tool Training for </w:t>
       </w:r>
       <w:r>
-        <w:t>Basic xtUML Modeling</w:t>
+        <w:t xml:space="preserve">Basic </w:t>
+      </w:r>
+      <w:proofErr w:type="spellStart"/>
+      <w:r>
+        <w:t>xtUML</w:t>
+      </w:r>
+      <w:proofErr w:type="spellEnd"/>
+      <w:r>
+        <w:t xml:space="preserve"> Modeling</w:t>
       </w:r>
     </w:p>
     <w:p>
@@ -2615,7 +2894,15 @@
         </w:numPr>
       </w:pPr>
       <w:r>
-        <w:t>Advanced xtUML Modeling</w:t>
+        <w:t xml:space="preserve">Advanced </w:t>
+      </w:r>
+      <w:proofErr w:type="spellStart"/>
+      <w:r>
+        <w:t>xtUML</w:t>
+      </w:r>
+      <w:proofErr w:type="spellEnd"/>
+      <w:r>
+        <w:t xml:space="preserve"> Modeling</w:t>
       </w:r>
     </w:p>
     <w:p>
@@ -2641,8 +2928,6 @@
       <w:r>
         <w:t>Executable modeling sprints</w:t>
       </w:r>
-      <w:bookmarkStart w:id="0" w:name="_GoBack"/>
-      <w:bookmarkEnd w:id="0"/>
     </w:p>
     <w:sectPr>
       <w:pgSz w:w="12240" w:h="15840"/>

</xml_diff>